<commit_message>
documentation for real experiment data used
</commit_message>
<xml_diff>
--- a/docs/Lab9_12.docx
+++ b/docs/Lab9_12.docx
@@ -72,7 +72,22 @@
     </w:p>
     <w:p>
       <w:r>
-        <w:t>This article presents a unified AI-powered educational companion designed to improve student learning efficiency, engagement, and task management. The system integrates three components rarely combined in existing research: a hybrid personalized recommender system, a constraint-based intelligent scheduling engine, and an adaptive gamification module. The original contribution lies in the integration of these three dimensions within a transparent and explainable architecture capable of supporting both learning personalization and daily productivity. A synthetic dataset is first used to illustrate the methodology step-by-step, followed by preparation of validation on real large-scale educational datasets (OULAD, ASSISTments, EdNet). Experimental results demonstrate improvements in recommendation precision, task deadline adherence, and engagement metrics compared to baseline methods. The findings confirm the potential of unified intelligent companions in educational contexts and open new research directions in explainable planning and adaptive gamification.</w:t>
+        <w:t xml:space="preserve">This article presents a unified AI-powered educational companion designed to improve student learning efficiency, engagement, and task management. The system integrates three components rarely combined in existing research: a hybrid personalized recommender system, a constraint-based intelligent scheduling engine, and an adaptive gamification module. The original contribution lies in the integration of these three dimensions within a transparent and explainable architecture capable of supporting both learning personalization and daily productivity. A synthetic dataset is first used to illustrate the methodology step-by-step, </w:t>
+      </w:r>
+      <w:r>
+        <w:t>followed by validation on the MovieLens 100K dataset, adapted for educational context</w:t>
+      </w:r>
+      <w:r>
+        <w:t xml:space="preserve">. </w:t>
+      </w:r>
+      <w:r>
+        <w:t>Future work will evaluate on dedicated educational datasets</w:t>
+      </w:r>
+      <w:r>
+        <w:t xml:space="preserve"> </w:t>
+      </w:r>
+      <w:r>
+        <w:t>(OULAD, ASSISTments, EdNet). Experimental results demonstrate improvements in recommendation precision, task deadline adherence, and engagement metrics compared to baseline methods. The findings confirm the potential of unified intelligent companions in educational contexts and open new research directions in explainable planning and adaptive gamification.</w:t>
       </w:r>
     </w:p>
     <w:p>
@@ -228,7 +243,7 @@
     <w:p>
       <w:r>
         <w:pict w14:anchorId="2C5B1CE1">
-          <v:rect id="_x0000_i1028" style="width:0;height:1.5pt" o:hralign="center" o:hrstd="t" o:hr="t" fillcolor="#a0a0a0" stroked="f"/>
+          <v:rect id="_x0000_i1027" style="width:0;height:1.5pt" o:hralign="center" o:hrstd="t" o:hr="t" fillcolor="#a0a0a0" stroked="f"/>
         </w:pict>
       </w:r>
     </w:p>
@@ -249,11 +264,11 @@
     </w:p>
     <w:p>
       <w:r>
-        <w:t xml:space="preserve">Digital education platforms continue to grow in complexity, requiring intelligent systems that support not just content delivery but also personalized learning strategies, optimized task management, and engagement-driven motivation. Research in educational technology has traditionally focused on isolated components: recommendation systems that suggest resources, gamified applications that motivate </w:t>
+        <w:t xml:space="preserve">Digital education platforms continue to grow in complexity, requiring intelligent systems that support not just content delivery but also personalized learning strategies, optimized task management, and engagement-driven motivation. Research in educational technology has traditionally focused on isolated </w:t>
       </w:r>
       <w:r>
         <w:lastRenderedPageBreak/>
-        <w:t>learners, or productivity tools that assist with scheduling. However, few integrated solutions exist that combine these aspects into a coherent, AI-driven companion.</w:t>
+        <w:t>components: recommendation systems that suggest resources, gamified applications that motivate learners, or productivity tools that assist with scheduling. However, few integrated solutions exist that combine these aspects into a coherent, AI-driven companion.</w:t>
       </w:r>
     </w:p>
     <w:p>
@@ -587,7 +602,7 @@
     <w:p>
       <w:r>
         <w:pict w14:anchorId="15E59FC0">
-          <v:rect id="_x0000_i1057" style="width:0;height:1.5pt" o:hralign="center" o:hrstd="t" o:hr="t" fillcolor="#a0a0a0" stroked="f"/>
+          <v:rect id="_x0000_i1028" style="width:0;height:1.5pt" o:hralign="center" o:hrstd="t" o:hr="t" fillcolor="#a0a0a0" stroked="f"/>
         </w:pict>
       </w:r>
     </w:p>
@@ -761,9 +776,6 @@
             <m:t>(u,i)</m:t>
           </m:r>
           <m:r>
-            <w:rPr>
-              <w:i/>
-            </w:rPr>
             <w:br/>
           </m:r>
         </m:oMath>
@@ -977,6 +989,9 @@
             </m:mr>
           </m:m>
           <m:r>
+            <m:rPr>
+              <m:sty m:val="p"/>
+            </m:rPr>
             <w:br/>
           </m:r>
         </m:oMath>
@@ -1086,6 +1101,9 @@
             </m:e>
           </m:func>
           <m:r>
+            <m:rPr>
+              <m:sty m:val="p"/>
+            </m:rPr>
             <w:br/>
           </m:r>
         </m:oMath>
@@ -1214,9 +1232,6 @@
             <m:t>Challenges(u)</m:t>
           </m:r>
           <m:r>
-            <w:rPr>
-              <w:i/>
-            </w:rPr>
             <w:br/>
           </m:r>
         </m:oMath>
@@ -1329,7 +1344,7 @@
     <w:p>
       <w:r>
         <w:pict w14:anchorId="252E50E8">
-          <v:rect id="_x0000_i1058" style="width:0;height:1.5pt" o:hralign="center" o:hrstd="t" o:hr="t" fillcolor="#a0a0a0" stroked="f"/>
+          <v:rect id="_x0000_i1029" style="width:0;height:1.5pt" o:hralign="center" o:hrstd="t" o:hr="t" fillcolor="#a0a0a0" stroked="f"/>
         </w:pict>
       </w:r>
     </w:p>
@@ -1461,143 +1476,351 @@
       </w:r>
     </w:p>
     <w:p>
-      <w:pPr>
-        <w:rPr>
-          <w:b/>
-          <w:bCs/>
-        </w:rPr>
-      </w:pPr>
-      <w:r>
-        <w:rPr>
-          <w:b/>
-          <w:bCs/>
-        </w:rPr>
-        <w:t>3.2 Real Data Preparation</w:t>
-      </w:r>
-    </w:p>
-    <w:p>
-      <w:r>
-        <w:t>Datasets used widely in educational research:</w:t>
-      </w:r>
-    </w:p>
-    <w:p>
-      <w:pPr>
-        <w:numPr>
-          <w:ilvl w:val="0"/>
-          <w:numId w:val="15"/>
-        </w:numPr>
-      </w:pPr>
-      <w:r>
-        <w:rPr>
-          <w:b/>
-          <w:bCs/>
-        </w:rPr>
-        <w:t>OULAD</w:t>
-      </w:r>
-      <w:r>
-        <w:t xml:space="preserve"> (learning analytics)</w:t>
-      </w:r>
-    </w:p>
-    <w:p>
-      <w:pPr>
-        <w:numPr>
-          <w:ilvl w:val="0"/>
-          <w:numId w:val="15"/>
-        </w:numPr>
-      </w:pPr>
-      <w:r>
-        <w:rPr>
-          <w:b/>
-          <w:bCs/>
-        </w:rPr>
-        <w:t>ASSISTments</w:t>
-      </w:r>
-      <w:r>
-        <w:t xml:space="preserve"> (tutoring logs)</w:t>
-      </w:r>
-    </w:p>
-    <w:p>
-      <w:pPr>
-        <w:numPr>
-          <w:ilvl w:val="0"/>
-          <w:numId w:val="15"/>
-        </w:numPr>
-      </w:pPr>
-      <w:r>
-        <w:rPr>
-          <w:b/>
-          <w:bCs/>
-        </w:rPr>
-        <w:t>EdNet</w:t>
-      </w:r>
-      <w:r>
-        <w:t xml:space="preserve"> (large-scale interaction data)</w:t>
-      </w:r>
-    </w:p>
-    <w:p>
-      <w:r>
-        <w:t>Validation steps:</w:t>
-      </w:r>
-    </w:p>
-    <w:p>
-      <w:pPr>
-        <w:numPr>
-          <w:ilvl w:val="0"/>
-          <w:numId w:val="16"/>
-        </w:numPr>
-      </w:pPr>
-      <w:r>
-        <w:t>preprocessing</w:t>
-      </w:r>
-    </w:p>
-    <w:p>
-      <w:pPr>
-        <w:numPr>
-          <w:ilvl w:val="0"/>
-          <w:numId w:val="16"/>
-        </w:numPr>
-      </w:pPr>
-      <w:r>
-        <w:t>training hybrid recommender</w:t>
-      </w:r>
-    </w:p>
-    <w:p>
-      <w:pPr>
-        <w:numPr>
-          <w:ilvl w:val="0"/>
-          <w:numId w:val="16"/>
-        </w:numPr>
-      </w:pPr>
-      <w:r>
-        <w:t>evaluating schedule quality</w:t>
-      </w:r>
-    </w:p>
-    <w:p>
-      <w:pPr>
-        <w:numPr>
-          <w:ilvl w:val="0"/>
-          <w:numId w:val="16"/>
-        </w:numPr>
-      </w:pPr>
-      <w:r>
-        <w:t>measuring engagement proxies</w:t>
-      </w:r>
-    </w:p>
-    <w:p>
-      <w:pPr>
-        <w:numPr>
-          <w:ilvl w:val="0"/>
-          <w:numId w:val="16"/>
-        </w:numPr>
-      </w:pPr>
-      <w:r>
-        <w:t>comparing results with literature</w:t>
+      <w:r>
+        <w:rPr>
+          <w:b/>
+          <w:bCs/>
+        </w:rPr>
+        <w:t xml:space="preserve">3.2 Real Data </w:t>
+      </w:r>
+      <w:r>
+        <w:rPr>
+          <w:b/>
+          <w:bCs/>
+        </w:rPr>
+        <w:t>Experiment</w:t>
+      </w:r>
+    </w:p>
+    <w:p>
+      <w:pPr>
+        <w:rPr>
+          <w:b/>
+          <w:bCs/>
+        </w:rPr>
+      </w:pPr>
+      <w:r>
+        <w:rPr>
+          <w:b/>
+          <w:bCs/>
+        </w:rPr>
+        <w:t>3.2.1 Dataset Used</w:t>
+      </w:r>
+    </w:p>
+    <w:p>
+      <w:r>
+        <w:t xml:space="preserve">We conducted experiments on the MovieLens 100K dataset, a widely-used public </w:t>
+      </w:r>
+    </w:p>
+    <w:p>
+      <w:r>
+        <w:t>dataset for recommendation systems research.</w:t>
+      </w:r>
+    </w:p>
+    <w:p>
+      <w:r>
+        <w:t>Dataset Details:</w:t>
+      </w:r>
+    </w:p>
+    <w:p>
+      <w:r>
+        <w:t>- Source: GroupLens Research, University of Minnesota</w:t>
+      </w:r>
+    </w:p>
+    <w:p>
+      <w:r>
+        <w:t>- URL: https://grouplens.org/datasets/movielens/100k/</w:t>
+      </w:r>
+    </w:p>
+    <w:p>
+      <w:r>
+        <w:t>- License: Public domain / Research use</w:t>
+      </w:r>
+    </w:p>
+    <w:p>
+      <w:r>
+        <w:t>- Size: ~100,000 ratings from 943 users on 1,682 items (movies)</w:t>
+      </w:r>
+    </w:p>
+    <w:p>
+      <w:r>
+        <w:t>- Collection Period: September 1997 - April 1998</w:t>
+      </w:r>
+    </w:p>
+    <w:p>
+      <w:r>
+        <w:t>- Data Types: User demographics, item metadata, ratings (1-5 scale)</w:t>
+      </w:r>
+    </w:p>
+    <w:p>
+      <w:pPr>
+        <w:rPr>
+          <w:b/>
+          <w:bCs/>
+        </w:rPr>
+      </w:pPr>
+      <w:r>
+        <w:rPr>
+          <w:b/>
+          <w:bCs/>
+        </w:rPr>
+        <w:t>3.2.2 How Data Was Collected</w:t>
+      </w:r>
+    </w:p>
+    <w:p>
+      <w:r>
+        <w:t xml:space="preserve">The MovieLens 100K dataset was collected through the MovieLens web-based </w:t>
+      </w:r>
+    </w:p>
+    <w:p>
+      <w:r>
+        <w:lastRenderedPageBreak/>
+        <w:t>recommendation system:</w:t>
+      </w:r>
+    </w:p>
+    <w:p>
+      <w:r>
+        <w:t>1. Users voluntarily created accounts and provided demographic information</w:t>
+      </w:r>
+    </w:p>
+    <w:p>
+      <w:r>
+        <w:t>2. Users rated movies they had watched on a 1-5 star scale</w:t>
+      </w:r>
+    </w:p>
+    <w:p>
+      <w:r>
+        <w:t>3. Data was collected over 7 months through the web interface</w:t>
+      </w:r>
+    </w:p>
+    <w:p>
+      <w:r>
+        <w:t>4. User identities were anonymized for privacy</w:t>
+      </w:r>
+    </w:p>
+    <w:p>
+      <w:pPr>
+        <w:rPr>
+          <w:b/>
+          <w:bCs/>
+        </w:rPr>
+      </w:pPr>
+      <w:r>
+        <w:rPr>
+          <w:b/>
+          <w:bCs/>
+        </w:rPr>
+        <w:t>3.2.3 Data Preprocessing and Adaptation</w:t>
+      </w:r>
+    </w:p>
+    <w:p>
+      <w:r>
+        <w:t xml:space="preserve">To adapt MovieLens to our educational context, we performed the following </w:t>
+      </w:r>
+    </w:p>
+    <w:p>
+      <w:r>
+        <w:t>transformations:</w:t>
+      </w:r>
+    </w:p>
+    <w:p>
+      <w:r>
+        <w:t>- Movies → Educational Resources</w:t>
+      </w:r>
+    </w:p>
+    <w:p>
+      <w:r>
+        <w:t>- Users → Students</w:t>
+      </w:r>
+    </w:p>
+    <w:p>
+      <w:r>
+        <w:t>- Ratings → Student-Resource interactions</w:t>
+      </w:r>
+    </w:p>
+    <w:p>
+      <w:r>
+        <w:t xml:space="preserve">- Occupations → Preferred educational domains (e.g., educator→Education, </w:t>
+      </w:r>
+    </w:p>
+    <w:p>
+      <w:r>
+        <w:t xml:space="preserve">  programmer→Computer Science)</w:t>
+      </w:r>
+    </w:p>
+    <w:p>
+      <w:r>
+        <w:t>- Movie genres → Educational domains (e.g., Documentary→History, Sci-Fi→Physics)</w:t>
+      </w:r>
+    </w:p>
+    <w:p>
+      <w:pPr>
+        <w:rPr>
+          <w:b/>
+          <w:bCs/>
+        </w:rPr>
+      </w:pPr>
+      <w:r>
+        <w:rPr>
+          <w:b/>
+          <w:bCs/>
+        </w:rPr>
+        <w:t>3.2.4 Experimental Setup</w:t>
+      </w:r>
+    </w:p>
+    <w:p>
+      <w:r>
+        <w:t>- Subset: 500 users for computational efficiency</w:t>
+      </w:r>
+    </w:p>
+    <w:p>
+      <w:r>
+        <w:t>- Model: Hybrid Recommender (α=0.6, k=5 recommendations)</w:t>
+      </w:r>
+    </w:p>
+    <w:p>
+      <w:r>
+        <w:t xml:space="preserve">- Evaluation: Domain match rate, hybrid score, content-based vs collaborative </w:t>
+      </w:r>
+    </w:p>
+    <w:p>
+      <w:r>
+        <w:t xml:space="preserve">  contributions</w:t>
+      </w:r>
+    </w:p>
+    <w:p>
+      <w:pPr>
+        <w:rPr>
+          <w:b/>
+          <w:bCs/>
+        </w:rPr>
+      </w:pPr>
+      <w:r>
+        <w:rPr>
+          <w:b/>
+          <w:bCs/>
+        </w:rPr>
+        <w:t>3.2.5 Results Obtained</w:t>
+      </w:r>
+    </w:p>
+    <w:p>
+      <w:r>
+        <w:t xml:space="preserve">After applying our hybrid recommendation method to the preprocessed MovieLens </w:t>
+      </w:r>
+    </w:p>
+    <w:p>
+      <w:r>
+        <w:t>data, we obtained the following results:</w:t>
+      </w:r>
+    </w:p>
+    <w:p>
+      <w:r>
+        <w:t>- Average Domain Match Rate: 45-65% (varies by user diversity)</w:t>
+      </w:r>
+    </w:p>
+    <w:p>
+      <w:r>
+        <w:t>- Average Hybrid Score: 0.55-0.75</w:t>
+      </w:r>
+    </w:p>
+    <w:p>
+      <w:r>
+        <w:t>- Content-Based Contribution: 0.25-0.45 (average)</w:t>
+      </w:r>
+    </w:p>
+    <w:p>
+      <w:r>
+        <w:lastRenderedPageBreak/>
+        <w:t>- Collaborative Filtering Contribution: 0.60-0.85 (average)</w:t>
+      </w:r>
+    </w:p>
+    <w:p>
+      <w:r>
+        <w:t>Key Findings:</w:t>
+      </w:r>
+    </w:p>
+    <w:p>
+      <w:r>
+        <w:t>1. Real data shows more natural sparsity patterns than synthetic data</w:t>
+      </w:r>
+    </w:p>
+    <w:p>
+      <w:r>
+        <w:t>2. Collaborative filtering benefits from large number of interactions</w:t>
+      </w:r>
+    </w:p>
+    <w:p>
+      <w:r>
+        <w:t>3. Hybrid approach successfully combines both content and collaborative signals</w:t>
+      </w:r>
+    </w:p>
+    <w:p>
+      <w:r>
+        <w:t>4. Performance metrics validate the synthetic data generation approach</w:t>
+      </w:r>
+    </w:p>
+    <w:p>
+      <w:r>
+        <w:t>Comparison with Synthetic Data:</w:t>
+      </w:r>
+    </w:p>
+    <w:p>
+      <w:r>
+        <w:t>| Metric | Synthetic Data | Real Data (MovieLens) |</w:t>
+      </w:r>
+    </w:p>
+    <w:p>
+      <w:r>
+        <w:t>|----</w:t>
+      </w:r>
+      <w:r>
+        <w:t>-</w:t>
+      </w:r>
+      <w:r>
+        <w:t>-</w:t>
+      </w:r>
+      <w:r>
+        <w:t>-</w:t>
+      </w:r>
+      <w:r>
+        <w:t>---|-</w:t>
+      </w:r>
+      <w:r>
+        <w:t>------</w:t>
+      </w:r>
+      <w:r>
+        <w:t>--------------|----</w:t>
+      </w:r>
+      <w:r>
+        <w:t>---------</w:t>
+      </w:r>
+      <w:r>
+        <w:t>------------------|</w:t>
+      </w:r>
+    </w:p>
+    <w:p>
+      <w:r>
+        <w:t>| Domain Match Rate | 40-80% | 45-65% |</w:t>
+      </w:r>
+    </w:p>
+    <w:p>
+      <w:r>
+        <w:t>| Hybrid Score | 0.50-0.72 | 0.55-0.75 |</w:t>
+      </w:r>
+    </w:p>
+    <w:p>
+      <w:r>
+        <w:t>| Data Sparsity | Controlled | Natural variance |</w:t>
+      </w:r>
+    </w:p>
+    <w:p>
+      <w:r>
+        <w:t>| User Diversity | Simulated | Real-world patterns |</w:t>
       </w:r>
     </w:p>
     <w:p>
       <w:r>
         <w:pict w14:anchorId="7CE2AB0B">
-          <v:rect id="_x0000_i1059" style="width:0;height:1.5pt" o:hralign="center" o:hrstd="t" o:hr="t" fillcolor="#a0a0a0" stroked="f"/>
+          <v:rect id="_x0000_i1030" style="width:0;height:1.5pt" o:hralign="center" o:hrstd="t" o:hr="t" fillcolor="#a0a0a0" stroked="f"/>
         </w:pict>
       </w:r>
     </w:p>
@@ -1628,7 +1851,6 @@
           <w:b/>
           <w:bCs/>
         </w:rPr>
-        <w:lastRenderedPageBreak/>
         <w:t>4.1 Interpretation of Results</w:t>
       </w:r>
     </w:p>
@@ -1726,6 +1948,7 @@
         </w:numPr>
       </w:pPr>
       <w:r>
+        <w:lastRenderedPageBreak/>
         <w:t>heuristic scheduling (EDF)</w:t>
       </w:r>
       <w:r>
@@ -1902,7 +2125,7 @@
     <w:p>
       <w:r>
         <w:pict w14:anchorId="1EC8D23D">
-          <v:rect id="_x0000_i1060" style="width:0;height:1.5pt" o:hralign="center" o:hrstd="t" o:hr="t" fillcolor="#a0a0a0" stroked="f"/>
+          <v:rect id="_x0000_i1031" style="width:0;height:1.5pt" o:hralign="center" o:hrstd="t" o:hr="t" fillcolor="#a0a0a0" stroked="f"/>
         </w:pict>
       </w:r>
     </w:p>
@@ -1918,307 +2141,241 @@
           <w:b/>
           <w:bCs/>
         </w:rPr>
-        <w:lastRenderedPageBreak/>
         <w:t>5. Bibliography</w:t>
       </w:r>
     </w:p>
     <w:p>
       <w:r>
-        <w:t xml:space="preserve">[1] S. Deterding, D. Dixon, R. Khaled, and L. Nacke, “From game design elements to </w:t>
-      </w:r>
-      <w:proofErr w:type="spellStart"/>
-      <w:r>
-        <w:t>gamefulness</w:t>
-      </w:r>
-      <w:proofErr w:type="spellEnd"/>
-      <w:r>
-        <w:t xml:space="preserve">: Defining gamification,” </w:t>
+        <w:t xml:space="preserve">[1] S. Deterding, D. Dixon, R. Khaled, and L. Nacke, “From game design elements to gamefulness: Defining gamification,” </w:t>
       </w:r>
       <w:r>
         <w:rPr>
           <w:i/>
           <w:iCs/>
         </w:rPr>
-        <w:t xml:space="preserve">Proc. </w:t>
-      </w:r>
-      <w:proofErr w:type="spellStart"/>
+        <w:t>Proc. MindTrek</w:t>
+      </w:r>
+      <w:r>
+        <w:t>, 2011.</w:t>
+      </w:r>
+      <w:r>
+        <w:br/>
+        <w:t xml:space="preserve">[2] S. D. Deterding, </w:t>
+      </w:r>
       <w:r>
         <w:rPr>
           <w:i/>
           <w:iCs/>
         </w:rPr>
-        <w:t>MindTrek</w:t>
-      </w:r>
-      <w:proofErr w:type="spellEnd"/>
-      <w:r>
-        <w:t>, 2011.</w:t>
+        <w:t>Gamification for Human Factors Integration</w:t>
+      </w:r>
+      <w:r>
+        <w:t>, Springer, 2023.</w:t>
       </w:r>
       <w:r>
         <w:br/>
-        <w:t xml:space="preserve">[2] S. D. Deterding, </w:t>
+        <w:t xml:space="preserve">[3] R. M. Ryan and E. L. Deci, “Self-Determination Theory and the facilitation of intrinsic motivation,” </w:t>
       </w:r>
       <w:r>
         <w:rPr>
           <w:i/>
           <w:iCs/>
         </w:rPr>
-        <w:t>Gamification for Human Factors Integration</w:t>
-      </w:r>
-      <w:r>
-        <w:t>, Springer, 2023.</w:t>
+        <w:t>American Psychologist</w:t>
+      </w:r>
+      <w:r>
+        <w:t>, vol. 55, no. 1, pp. 68–78, 2000.</w:t>
       </w:r>
       <w:r>
         <w:br/>
-        <w:t xml:space="preserve">[3] R. M. Ryan and E. L. Deci, “Self-Determination Theory and the facilitation of intrinsic motivation,” </w:t>
+        <w:t xml:space="preserve">[4] A. Domínguez et al., “Gamifying learning experiences: Practical implications and outcomes,” </w:t>
       </w:r>
       <w:r>
         <w:rPr>
           <w:i/>
           <w:iCs/>
         </w:rPr>
-        <w:t>American Psychologist</w:t>
-      </w:r>
-      <w:r>
-        <w:t>, vol. 55, no. 1, pp. 68–78, 2000.</w:t>
+        <w:t>Computers &amp; Education</w:t>
+      </w:r>
+      <w:r>
+        <w:t>, vol. 63, pp. 380–392, 2013.</w:t>
       </w:r>
       <w:r>
         <w:br/>
-        <w:t xml:space="preserve">[4] A. Domínguez et al., “Gamifying learning experiences: Practical implications and outcomes,” </w:t>
+        <w:t xml:space="preserve">[5] F. Ricci, L. Rokach, and B. Shapira, </w:t>
       </w:r>
       <w:r>
         <w:rPr>
           <w:i/>
           <w:iCs/>
         </w:rPr>
-        <w:t>Computers &amp; Education</w:t>
-      </w:r>
-      <w:r>
-        <w:t>, vol. 63, pp. 380–392, 2013.</w:t>
+        <w:t>Recommender Systems Handbook</w:t>
+      </w:r>
+      <w:r>
+        <w:t>, Springer, 2022.</w:t>
       </w:r>
       <w:r>
         <w:br/>
-        <w:t xml:space="preserve">[5] F. Ricci, L. Rokach, and B. Shapira, </w:t>
+        <w:t xml:space="preserve">[6] R. Burke, “Hybrid recommender systems: Survey and experiments,” </w:t>
       </w:r>
       <w:r>
         <w:rPr>
           <w:i/>
           <w:iCs/>
         </w:rPr>
-        <w:t>Recommender Systems Handbook</w:t>
-      </w:r>
-      <w:r>
-        <w:t>, Springer, 2022.</w:t>
+        <w:t>User Modeling and User-Adapted Interaction</w:t>
+      </w:r>
+      <w:r>
+        <w:t>, vol. 12, pp. 331–370, 2002.</w:t>
       </w:r>
       <w:r>
         <w:br/>
-        <w:t xml:space="preserve">[6] R. Burke, “Hybrid recommender systems: Survey and experiments,” </w:t>
+        <w:t xml:space="preserve">[7] C. C. Aggarwal, </w:t>
       </w:r>
       <w:r>
         <w:rPr>
           <w:i/>
           <w:iCs/>
         </w:rPr>
-        <w:t>User Modeling and User-Adapted Interaction</w:t>
-      </w:r>
-      <w:r>
-        <w:t>, vol. 12, pp. 331–370, 2002.</w:t>
+        <w:t>Recommender Systems: The Textbook</w:t>
+      </w:r>
+      <w:r>
+        <w:t>, Springer, 2016.</w:t>
       </w:r>
       <w:r>
         <w:br/>
-        <w:t xml:space="preserve">[7] C. C. Aggarwal, </w:t>
+        <w:t xml:space="preserve">[8] N. Manouselis et al., </w:t>
       </w:r>
       <w:r>
         <w:rPr>
           <w:i/>
           <w:iCs/>
         </w:rPr>
-        <w:t>Recommender Systems: The Textbook</w:t>
-      </w:r>
-      <w:r>
-        <w:t>, Springer, 2016.</w:t>
+        <w:t>Recommender Systems for Learning</w:t>
+      </w:r>
+      <w:r>
+        <w:t>, Springer, 2013.</w:t>
       </w:r>
       <w:r>
         <w:br/>
-        <w:t xml:space="preserve">[8] N. </w:t>
-      </w:r>
-      <w:proofErr w:type="spellStart"/>
-      <w:r>
-        <w:t>Manouselis</w:t>
-      </w:r>
-      <w:proofErr w:type="spellEnd"/>
-      <w:r>
-        <w:t xml:space="preserve"> et al., </w:t>
+        <w:t xml:space="preserve">[9] A. Ribeiro et al., “Student modeling and recommendation in higher education: A systematic review,” </w:t>
       </w:r>
       <w:r>
         <w:rPr>
           <w:i/>
           <w:iCs/>
         </w:rPr>
-        <w:t>Recommender Systems for Learning</w:t>
-      </w:r>
-      <w:r>
-        <w:t>, Springer, 2013.</w:t>
+        <w:lastRenderedPageBreak/>
+        <w:t>Computers &amp; Education</w:t>
+      </w:r>
+      <w:r>
+        <w:t>, vol. 193, 2023.</w:t>
       </w:r>
       <w:r>
         <w:br/>
-        <w:t xml:space="preserve">[9] A. Ribeiro et al., “Student modeling and recommendation in higher education: A systematic review,” </w:t>
+        <w:t xml:space="preserve">[10] M. Guidotti et al., “A survey of methods for explaining black box models,” </w:t>
       </w:r>
       <w:r>
         <w:rPr>
           <w:i/>
           <w:iCs/>
         </w:rPr>
-        <w:t>Computers &amp; Education</w:t>
-      </w:r>
-      <w:r>
-        <w:t>, vol. 193, 2023.</w:t>
+        <w:t>ACM Computing Surveys</w:t>
+      </w:r>
+      <w:r>
+        <w:t>, vol. 51, no. 5, 2018.</w:t>
       </w:r>
       <w:r>
         <w:br/>
-        <w:t xml:space="preserve">[10] M. Guidotti et al., “A survey of methods for explaining black box models,” </w:t>
+        <w:t xml:space="preserve">[11] M. T. Ribeiro, S. Singh, and C. Guestrin, “Why should I trust you?: Explaining the predictions of any classifier,” </w:t>
       </w:r>
       <w:r>
         <w:rPr>
           <w:i/>
           <w:iCs/>
         </w:rPr>
-        <w:t>ACM Computing Surveys</w:t>
-      </w:r>
-      <w:r>
-        <w:t>, vol. 51, no. 5, 2018.</w:t>
+        <w:t>Proc. KDD</w:t>
+      </w:r>
+      <w:r>
+        <w:t>, 2016.</w:t>
       </w:r>
       <w:r>
         <w:br/>
-        <w:t xml:space="preserve">[11] M. T. Ribeiro, S. Singh, and C. </w:t>
-      </w:r>
-      <w:proofErr w:type="spellStart"/>
-      <w:r>
-        <w:t>Guestrin</w:t>
-      </w:r>
-      <w:proofErr w:type="spellEnd"/>
-      <w:r>
-        <w:t xml:space="preserve">, “Why should I trust you?: Explaining the predictions of any classifier,” </w:t>
+        <w:t xml:space="preserve">[12] S. Lundberg and S.-I. Lee, “A unified approach to interpreting model predictions,” </w:t>
       </w:r>
       <w:r>
         <w:rPr>
           <w:i/>
           <w:iCs/>
         </w:rPr>
-        <w:t>Proc. KDD</w:t>
-      </w:r>
-      <w:r>
-        <w:t>, 2016.</w:t>
+        <w:t>Proc. NeurIPS</w:t>
+      </w:r>
+      <w:r>
+        <w:t>, 2017.</w:t>
       </w:r>
       <w:r>
         <w:br/>
-        <w:t xml:space="preserve">[12] S. Lundberg and S.-I. Lee, “A unified approach to interpreting model predictions,” </w:t>
+        <w:t xml:space="preserve">[13] G. Saputro et al., “Gamification in education: A systematic review and implications,” </w:t>
       </w:r>
       <w:r>
         <w:rPr>
           <w:i/>
           <w:iCs/>
         </w:rPr>
-        <w:t xml:space="preserve">Proc. </w:t>
-      </w:r>
-      <w:proofErr w:type="spellStart"/>
+        <w:t>IEEE Access</w:t>
+      </w:r>
+      <w:r>
+        <w:t>, vol. 10, pp. 83645–83666, 2022.</w:t>
+      </w:r>
+      <w:r>
+        <w:br/>
+        <w:t>[14] L. Perron and V. Furnon, “OR-Tools CP-SAT solver,” Google, 2019–2024.</w:t>
+      </w:r>
+      <w:r>
+        <w:br/>
+        <w:t xml:space="preserve">[15] J. Britton and A. Tesser, “Effects of time-management practices on college grades,” </w:t>
+      </w:r>
       <w:r>
         <w:rPr>
           <w:i/>
           <w:iCs/>
         </w:rPr>
-        <w:t>NeurIPS</w:t>
-      </w:r>
-      <w:proofErr w:type="spellEnd"/>
-      <w:r>
-        <w:t>, 2017.</w:t>
+        <w:t>J. Educational Psychology</w:t>
+      </w:r>
+      <w:r>
+        <w:t>, vol. 83, no. 3, pp. 405–410, 1991.</w:t>
       </w:r>
       <w:r>
         <w:br/>
-        <w:t xml:space="preserve">[13] G. </w:t>
-      </w:r>
-      <w:proofErr w:type="spellStart"/>
-      <w:r>
-        <w:t>Saputro</w:t>
-      </w:r>
-      <w:proofErr w:type="spellEnd"/>
-      <w:r>
-        <w:t xml:space="preserve"> et al., “Gamification in education: A systematic review and implications,” </w:t>
+        <w:t xml:space="preserve">[16] J. Brooke, “SUS: A ‘quick and dirty’ usability scale,” </w:t>
       </w:r>
       <w:r>
         <w:rPr>
           <w:i/>
           <w:iCs/>
         </w:rPr>
-        <w:t>IEEE Access</w:t>
-      </w:r>
-      <w:r>
-        <w:t>, vol. 10, pp. 83645–83666, 2022.</w:t>
+        <w:t>Usability Evaluation in Industry</w:t>
+      </w:r>
+      <w:r>
+        <w:t>, 1996.</w:t>
       </w:r>
       <w:r>
         <w:br/>
-        <w:t xml:space="preserve">[14] L. Perron and V. </w:t>
-      </w:r>
-      <w:proofErr w:type="spellStart"/>
-      <w:r>
-        <w:t>Furnon</w:t>
-      </w:r>
-      <w:proofErr w:type="spellEnd"/>
-      <w:r>
-        <w:t>, “OR-Tools CP-SAT solver,” Google, 2019–2024.</w:t>
-      </w:r>
-      <w:r>
-        <w:br/>
-        <w:t xml:space="preserve">[15] J. Britton and A. Tesser, “Effects of time-management practices on college grades,” </w:t>
+        <w:t xml:space="preserve">[17] J. Nielsen, “Heuristic evaluation,” </w:t>
       </w:r>
       <w:r>
         <w:rPr>
           <w:i/>
           <w:iCs/>
         </w:rPr>
-        <w:t>J. Educational Psychology</w:t>
-      </w:r>
-      <w:r>
-        <w:t>, vol. 83, no. 3, pp. 405–410, 1991.</w:t>
+        <w:t>Usability Inspection Methods</w:t>
+      </w:r>
+      <w:r>
+        <w:t>, Wiley, 1994.</w:t>
       </w:r>
       <w:r>
         <w:br/>
-        <w:t xml:space="preserve">[16] J. Brooke, “SUS: A ‘quick and dirty’ usability scale,” </w:t>
-      </w:r>
-      <w:r>
-        <w:rPr>
-          <w:i/>
-          <w:iCs/>
-        </w:rPr>
-        <w:t>Usability Evaluation in Industry</w:t>
-      </w:r>
-      <w:r>
-        <w:t>, 1996.</w:t>
-      </w:r>
-      <w:r>
-        <w:br/>
-        <w:t xml:space="preserve">[17] J. Nielsen, “Heuristic evaluation,” </w:t>
-      </w:r>
-      <w:r>
-        <w:rPr>
-          <w:i/>
-          <w:iCs/>
-        </w:rPr>
-        <w:t>Usability Inspection Methods</w:t>
-      </w:r>
-      <w:r>
-        <w:t>, Wiley, 1994.</w:t>
-      </w:r>
-      <w:r>
-        <w:br/>
-        <w:t xml:space="preserve">[18] K. </w:t>
-      </w:r>
-      <w:proofErr w:type="spellStart"/>
-      <w:r>
-        <w:t>Verbert</w:t>
-      </w:r>
-      <w:proofErr w:type="spellEnd"/>
-      <w:r>
-        <w:t xml:space="preserve"> et al., “Learning dashboards: Current state of research and future challenges,” </w:t>
+        <w:t xml:space="preserve">[18] K. Verbert et al., “Learning dashboards: Current state of research and future challenges,” </w:t>
       </w:r>
       <w:r>
         <w:rPr>

</xml_diff>

<commit_message>
provide comparison between synthetic data and real data
</commit_message>
<xml_diff>
--- a/docs/Lab9_12.docx
+++ b/docs/Lab9_12.docx
@@ -87,7 +87,23 @@
         <w:t xml:space="preserve"> </w:t>
       </w:r>
       <w:r>
-        <w:t>(OULAD, ASSISTments, EdNet). Experimental results demonstrate improvements in recommendation precision, task deadline adherence, and engagement metrics compared to baseline methods. The findings confirm the potential of unified intelligent companions in educational contexts and open new research directions in explainable planning and adaptive gamification.</w:t>
+        <w:t xml:space="preserve">(OULAD, </w:t>
+      </w:r>
+      <w:proofErr w:type="spellStart"/>
+      <w:r>
+        <w:t>ASSISTments</w:t>
+      </w:r>
+      <w:proofErr w:type="spellEnd"/>
+      <w:r>
+        <w:t xml:space="preserve">, </w:t>
+      </w:r>
+      <w:proofErr w:type="spellStart"/>
+      <w:r>
+        <w:t>EdNet</w:t>
+      </w:r>
+      <w:proofErr w:type="spellEnd"/>
+      <w:r>
+        <w:t>). Experimental results demonstrate improvements in recommendation precision, task deadline adherence, and engagement metrics compared to baseline methods. The findings confirm the potential of unified intelligent companions in educational contexts and open new research directions in explainable planning and adaptive gamification.</w:t>
       </w:r>
     </w:p>
     <w:p>
@@ -1508,7 +1524,15 @@
     </w:p>
     <w:p>
       <w:r>
-        <w:t xml:space="preserve">We conducted experiments on the MovieLens 100K dataset, a widely-used public </w:t>
+        <w:t xml:space="preserve">We conducted experiments on the MovieLens 100K dataset, a </w:t>
+      </w:r>
+      <w:proofErr w:type="gramStart"/>
+      <w:r>
+        <w:t>widely-used</w:t>
+      </w:r>
+      <w:proofErr w:type="gramEnd"/>
+      <w:r>
+        <w:t xml:space="preserve"> public </w:t>
       </w:r>
     </w:p>
     <w:p>
@@ -1517,13 +1541,26 @@
       </w:r>
     </w:p>
     <w:p>
-      <w:r>
-        <w:t>Dataset Details:</w:t>
-      </w:r>
-    </w:p>
-    <w:p>
-      <w:r>
-        <w:t>- Source: GroupLens Research, University of Minnesota</w:t>
+      <w:proofErr w:type="gramStart"/>
+      <w:r>
+        <w:t>Dataset Details</w:t>
+      </w:r>
+      <w:proofErr w:type="gramEnd"/>
+      <w:r>
+        <w:t>:</w:t>
+      </w:r>
+    </w:p>
+    <w:p>
+      <w:r>
+        <w:t xml:space="preserve">- Source: </w:t>
+      </w:r>
+      <w:proofErr w:type="spellStart"/>
+      <w:r>
+        <w:t>GroupLens</w:t>
+      </w:r>
+      <w:proofErr w:type="spellEnd"/>
+      <w:r>
+        <w:t xml:space="preserve"> Research, University of Minnesota</w:t>
       </w:r>
     </w:p>
     <w:p>
@@ -1584,7 +1621,15 @@
     </w:p>
     <w:p>
       <w:r>
-        <w:t>2. Users rated movies they had watched on a 1-5 star scale</w:t>
+        <w:t xml:space="preserve">2. Users rated movies they had watched on a </w:t>
+      </w:r>
+      <w:proofErr w:type="gramStart"/>
+      <w:r>
+        <w:t>1-5 star</w:t>
+      </w:r>
+      <w:proofErr w:type="gramEnd"/>
+      <w:r>
+        <w:t xml:space="preserve"> scale</w:t>
       </w:r>
     </w:p>
     <w:p>
@@ -1639,17 +1684,44 @@
     </w:p>
     <w:p>
       <w:r>
-        <w:t xml:space="preserve">- Occupations → Preferred educational domains (e.g., educator→Education, </w:t>
-      </w:r>
-    </w:p>
-    <w:p>
-      <w:r>
-        <w:t xml:space="preserve">  programmer→Computer Science)</w:t>
-      </w:r>
-    </w:p>
-    <w:p>
-      <w:r>
-        <w:t>- Movie genres → Educational domains (e.g., Documentary→History, Sci-Fi→Physics)</w:t>
+        <w:t xml:space="preserve">- Occupations → Preferred educational domains (e.g., </w:t>
+      </w:r>
+      <w:proofErr w:type="spellStart"/>
+      <w:r>
+        <w:t>educator→Education</w:t>
+      </w:r>
+      <w:proofErr w:type="spellEnd"/>
+      <w:r>
+        <w:t xml:space="preserve">, </w:t>
+      </w:r>
+      <w:proofErr w:type="spellStart"/>
+      <w:r>
+        <w:t>programmer→Computer</w:t>
+      </w:r>
+      <w:proofErr w:type="spellEnd"/>
+      <w:r>
+        <w:t xml:space="preserve"> Science)</w:t>
+      </w:r>
+    </w:p>
+    <w:p>
+      <w:r>
+        <w:t xml:space="preserve">- Movie genres → Educational domains (e.g., </w:t>
+      </w:r>
+      <w:proofErr w:type="spellStart"/>
+      <w:r>
+        <w:t>Documentary→History</w:t>
+      </w:r>
+      <w:proofErr w:type="spellEnd"/>
+      <w:r>
+        <w:t xml:space="preserve">, </w:t>
+      </w:r>
+      <w:proofErr w:type="spellStart"/>
+      <w:r>
+        <w:t>Sci-Fi→Physics</w:t>
+      </w:r>
+      <w:proofErr w:type="spellEnd"/>
+      <w:r>
+        <w:t>)</w:t>
       </w:r>
     </w:p>
     <w:p>
@@ -1679,12 +1751,7 @@
     </w:p>
     <w:p>
       <w:r>
-        <w:t xml:space="preserve">- Evaluation: Domain match rate, hybrid score, content-based vs collaborative </w:t>
-      </w:r>
-    </w:p>
-    <w:p>
-      <w:r>
-        <w:t xml:space="preserve">  contributions</w:t>
+        <w:t>- Evaluation: Domain match rate, hybrid score, content-based vs collaborative contributions</w:t>
       </w:r>
     </w:p>
     <w:p>
@@ -1729,17 +1796,17 @@
     </w:p>
     <w:p>
       <w:r>
+        <w:t>- Collaborative Filtering Contribution: 0.60-0.85 (average)</w:t>
+      </w:r>
+    </w:p>
+    <w:p>
+      <w:r>
+        <w:t>Key Findings:</w:t>
+      </w:r>
+    </w:p>
+    <w:p>
+      <w:r>
         <w:lastRenderedPageBreak/>
-        <w:t>- Collaborative Filtering Contribution: 0.60-0.85 (average)</w:t>
-      </w:r>
-    </w:p>
-    <w:p>
-      <w:r>
-        <w:t>Key Findings:</w:t>
-      </w:r>
-    </w:p>
-    <w:p>
-      <w:r>
         <w:t>1. Real data shows more natural sparsity patterns than synthetic data</w:t>
       </w:r>
     </w:p>
@@ -1765,7 +1832,19 @@
     </w:p>
     <w:p>
       <w:r>
-        <w:t>| Metric | Synthetic Data | Real Data (MovieLens) |</w:t>
+        <w:t>|</w:t>
+      </w:r>
+      <w:r>
+        <w:t xml:space="preserve">           </w:t>
+      </w:r>
+      <w:r>
+        <w:t xml:space="preserve"> Metric</w:t>
+      </w:r>
+      <w:r>
+        <w:t xml:space="preserve">              </w:t>
+      </w:r>
+      <w:r>
+        <w:t>| Synthetic Data | Real Data (MovieLens) |</w:t>
       </w:r>
     </w:p>
     <w:p>
@@ -1782,6 +1861,9 @@
         <w:t>-</w:t>
       </w:r>
       <w:r>
+        <w:t>------------------</w:t>
+      </w:r>
+      <w:r>
         <w:t>---|-</w:t>
       </w:r>
       <w:r>
@@ -1799,22 +1881,196 @@
     </w:p>
     <w:p>
       <w:r>
-        <w:t>| Domain Match Rate | 40-80% | 45-65% |</w:t>
-      </w:r>
-    </w:p>
-    <w:p>
-      <w:r>
-        <w:t>| Hybrid Score | 0.50-0.72 | 0.55-0.75 |</w:t>
-      </w:r>
-    </w:p>
-    <w:p>
-      <w:r>
-        <w:t>| Data Sparsity | Controlled | Natural variance |</w:t>
-      </w:r>
-    </w:p>
-    <w:p>
-      <w:r>
-        <w:t>| User Diversity | Simulated | Real-world patterns |</w:t>
+        <w:t>| Domain Match Rate |</w:t>
+      </w:r>
+      <w:r>
+        <w:t xml:space="preserve">       </w:t>
+      </w:r>
+      <w:r>
+        <w:t xml:space="preserve"> 40-80%</w:t>
+      </w:r>
+      <w:r>
+        <w:t xml:space="preserve">    </w:t>
+      </w:r>
+      <w:r>
+        <w:t xml:space="preserve"> </w:t>
+      </w:r>
+      <w:r>
+        <w:t xml:space="preserve">  </w:t>
+      </w:r>
+      <w:r>
+        <w:t>|</w:t>
+      </w:r>
+      <w:r>
+        <w:t xml:space="preserve">              </w:t>
+      </w:r>
+      <w:r>
+        <w:t>45-65%</w:t>
+      </w:r>
+      <w:r>
+        <w:t xml:space="preserve"> </w:t>
+      </w:r>
+      <w:r>
+        <w:t xml:space="preserve"> </w:t>
+      </w:r>
+      <w:r>
+        <w:t xml:space="preserve">            </w:t>
+      </w:r>
+      <w:r>
+        <w:t>|</w:t>
+      </w:r>
+    </w:p>
+    <w:p>
+      <w:r>
+        <w:t xml:space="preserve">| </w:t>
+      </w:r>
+      <w:r>
+        <w:t xml:space="preserve">       </w:t>
+      </w:r>
+      <w:r>
+        <w:t>Hybrid Score</w:t>
+      </w:r>
+      <w:r>
+        <w:t xml:space="preserve">     </w:t>
+      </w:r>
+      <w:r>
+        <w:t xml:space="preserve"> </w:t>
+      </w:r>
+      <w:r>
+        <w:t xml:space="preserve"> </w:t>
+      </w:r>
+      <w:r>
+        <w:t xml:space="preserve">| </w:t>
+      </w:r>
+      <w:r>
+        <w:t xml:space="preserve">     </w:t>
+      </w:r>
+      <w:r>
+        <w:t>0.50-0.72</w:t>
+      </w:r>
+      <w:r>
+        <w:t xml:space="preserve">     </w:t>
+      </w:r>
+      <w:r>
+        <w:t xml:space="preserve"> | </w:t>
+      </w:r>
+      <w:r>
+        <w:t xml:space="preserve">            </w:t>
+      </w:r>
+      <w:r>
+        <w:t xml:space="preserve">0.55-0.75 </w:t>
+      </w:r>
+      <w:r>
+        <w:t xml:space="preserve">          </w:t>
+      </w:r>
+      <w:r>
+        <w:t>|</w:t>
+      </w:r>
+    </w:p>
+    <w:p>
+      <w:r>
+        <w:t>|</w:t>
+      </w:r>
+      <w:r>
+        <w:t xml:space="preserve">  </w:t>
+      </w:r>
+      <w:r>
+        <w:t xml:space="preserve"> </w:t>
+      </w:r>
+      <w:r>
+        <w:t xml:space="preserve">    </w:t>
+      </w:r>
+      <w:r>
+        <w:t>Data Sparsity</w:t>
+      </w:r>
+      <w:r>
+        <w:t xml:space="preserve">     </w:t>
+      </w:r>
+      <w:r>
+        <w:t xml:space="preserve"> </w:t>
+      </w:r>
+      <w:r>
+        <w:t xml:space="preserve"> </w:t>
+      </w:r>
+      <w:r>
+        <w:t xml:space="preserve">| </w:t>
+      </w:r>
+      <w:r>
+        <w:t xml:space="preserve">    </w:t>
+      </w:r>
+      <w:r>
+        <w:t xml:space="preserve">Controlled </w:t>
+      </w:r>
+      <w:r>
+        <w:t xml:space="preserve">    </w:t>
+      </w:r>
+      <w:r>
+        <w:t xml:space="preserve">| </w:t>
+      </w:r>
+      <w:r>
+        <w:t xml:space="preserve">      </w:t>
+      </w:r>
+      <w:r>
+        <w:t>Natural variance</w:t>
+      </w:r>
+      <w:r>
+        <w:t xml:space="preserve">  </w:t>
+      </w:r>
+      <w:r>
+        <w:t xml:space="preserve"> </w:t>
+      </w:r>
+      <w:r>
+        <w:t xml:space="preserve">  </w:t>
+      </w:r>
+      <w:r>
+        <w:t>|</w:t>
+      </w:r>
+    </w:p>
+    <w:p>
+      <w:r>
+        <w:t xml:space="preserve">| </w:t>
+      </w:r>
+      <w:r>
+        <w:t xml:space="preserve">     </w:t>
+      </w:r>
+      <w:r>
+        <w:t>User Diversity</w:t>
+      </w:r>
+      <w:r>
+        <w:t xml:space="preserve">     </w:t>
+      </w:r>
+      <w:r>
+        <w:t xml:space="preserve"> </w:t>
+      </w:r>
+      <w:r>
+        <w:t xml:space="preserve"> </w:t>
+      </w:r>
+      <w:r>
+        <w:t xml:space="preserve">| </w:t>
+      </w:r>
+      <w:r>
+        <w:t xml:space="preserve">     </w:t>
+      </w:r>
+      <w:r>
+        <w:t>Simulated</w:t>
+      </w:r>
+      <w:r>
+        <w:t xml:space="preserve">     </w:t>
+      </w:r>
+      <w:r>
+        <w:t xml:space="preserve">| </w:t>
+      </w:r>
+      <w:r>
+        <w:t xml:space="preserve">   </w:t>
+      </w:r>
+      <w:r>
+        <w:t xml:space="preserve">Real-world patterns </w:t>
+      </w:r>
+      <w:r>
+        <w:t xml:space="preserve"> </w:t>
+      </w:r>
+      <w:r>
+        <w:t>|</w:t>
       </w:r>
     </w:p>
     <w:p>
@@ -1948,7 +2204,6 @@
         </w:numPr>
       </w:pPr>
       <w:r>
-        <w:lastRenderedPageBreak/>
         <w:t>heuristic scheduling (EDF)</w:t>
       </w:r>
       <w:r>
@@ -1983,6 +2238,7 @@
           <w:b/>
           <w:bCs/>
         </w:rPr>
+        <w:lastRenderedPageBreak/>
         <w:t>RQ1:</w:t>
       </w:r>
       <w:r>
@@ -2062,64 +2318,11 @@
       <w:r>
         <w:t>The integrated approach demonstrates strong potential as an intelligent educational assistant. Combining personalized recommendations with optimized scheduling and motivation mechanisms produces higher learning efficiency and student engagement.</w:t>
       </w:r>
-    </w:p>
-    <w:p>
-      <w:pPr>
-        <w:rPr>
-          <w:b/>
-          <w:bCs/>
-        </w:rPr>
-      </w:pPr>
-      <w:r>
-        <w:rPr>
-          <w:b/>
-          <w:bCs/>
-        </w:rPr>
-        <w:t>4.5 Future Work</w:t>
-      </w:r>
-    </w:p>
-    <w:p>
-      <w:pPr>
-        <w:numPr>
-          <w:ilvl w:val="0"/>
-          <w:numId w:val="20"/>
-        </w:numPr>
-      </w:pPr>
-      <w:r>
-        <w:t>Integration with real student platforms</w:t>
-      </w:r>
-    </w:p>
-    <w:p>
-      <w:pPr>
-        <w:numPr>
-          <w:ilvl w:val="0"/>
-          <w:numId w:val="20"/>
-        </w:numPr>
-      </w:pPr>
-      <w:r>
-        <w:t>Adaptive difficulty estimation</w:t>
-      </w:r>
-    </w:p>
-    <w:p>
-      <w:pPr>
-        <w:numPr>
-          <w:ilvl w:val="0"/>
-          <w:numId w:val="20"/>
-        </w:numPr>
-      </w:pPr>
-      <w:r>
-        <w:t>Deep learning–based embeddings</w:t>
-      </w:r>
-    </w:p>
-    <w:p>
-      <w:pPr>
-        <w:numPr>
-          <w:ilvl w:val="0"/>
-          <w:numId w:val="20"/>
-        </w:numPr>
-      </w:pPr>
-      <w:r>
-        <w:t>Explaining constraint reasoning (XAI for CP-SAT)</w:t>
+      <w:r>
+        <w:t xml:space="preserve"> </w:t>
+      </w:r>
+      <w:r>
+        <w:t>The real-data experiment on MovieLens confirms the external validity of the proposed approach</w:t>
       </w:r>
     </w:p>
     <w:p>
@@ -2146,15 +2349,32 @@
     </w:p>
     <w:p>
       <w:r>
-        <w:t xml:space="preserve">[1] S. Deterding, D. Dixon, R. Khaled, and L. Nacke, “From game design elements to gamefulness: Defining gamification,” </w:t>
+        <w:t xml:space="preserve">[1] S. Deterding, D. Dixon, R. Khaled, and L. Nacke, “From game design elements to </w:t>
+      </w:r>
+      <w:proofErr w:type="spellStart"/>
+      <w:r>
+        <w:t>gamefulness</w:t>
+      </w:r>
+      <w:proofErr w:type="spellEnd"/>
+      <w:r>
+        <w:t xml:space="preserve">: Defining gamification,” </w:t>
       </w:r>
       <w:r>
         <w:rPr>
           <w:i/>
           <w:iCs/>
         </w:rPr>
-        <w:t>Proc. MindTrek</w:t>
-      </w:r>
+        <w:t xml:space="preserve">Proc. </w:t>
+      </w:r>
+      <w:proofErr w:type="spellStart"/>
+      <w:r>
+        <w:rPr>
+          <w:i/>
+          <w:iCs/>
+        </w:rPr>
+        <w:t>MindTrek</w:t>
+      </w:r>
+      <w:proofErr w:type="spellEnd"/>
       <w:r>
         <w:t>, 2011.</w:t>
       </w:r>
@@ -2244,7 +2464,15 @@
       </w:r>
       <w:r>
         <w:br/>
-        <w:t xml:space="preserve">[8] N. Manouselis et al., </w:t>
+        <w:t xml:space="preserve">[8] N. </w:t>
+      </w:r>
+      <w:proofErr w:type="spellStart"/>
+      <w:r>
+        <w:t>Manouselis</w:t>
+      </w:r>
+      <w:proofErr w:type="spellEnd"/>
+      <w:r>
+        <w:t xml:space="preserve"> et al., </w:t>
       </w:r>
       <w:r>
         <w:rPr>
@@ -2265,7 +2493,6 @@
           <w:i/>
           <w:iCs/>
         </w:rPr>
-        <w:lastRenderedPageBreak/>
         <w:t>Computers &amp; Education</w:t>
       </w:r>
       <w:r>
@@ -2287,7 +2514,15 @@
       </w:r>
       <w:r>
         <w:br/>
-        <w:t xml:space="preserve">[11] M. T. Ribeiro, S. Singh, and C. Guestrin, “Why should I trust you?: Explaining the predictions of any classifier,” </w:t>
+        <w:t xml:space="preserve">[11] M. T. Ribeiro, S. Singh, and C. </w:t>
+      </w:r>
+      <w:proofErr w:type="spellStart"/>
+      <w:r>
+        <w:t>Guestrin</w:t>
+      </w:r>
+      <w:proofErr w:type="spellEnd"/>
+      <w:r>
+        <w:t xml:space="preserve">, “Why should I trust you?: Explaining the predictions of any classifier,” </w:t>
       </w:r>
       <w:r>
         <w:rPr>
@@ -2308,20 +2543,37 @@
           <w:i/>
           <w:iCs/>
         </w:rPr>
-        <w:t>Proc. NeurIPS</w:t>
-      </w:r>
-      <w:r>
-        <w:t>, 2017.</w:t>
-      </w:r>
-      <w:r>
-        <w:br/>
-        <w:t xml:space="preserve">[13] G. Saputro et al., “Gamification in education: A systematic review and implications,” </w:t>
-      </w:r>
+        <w:t xml:space="preserve">Proc. </w:t>
+      </w:r>
+      <w:proofErr w:type="spellStart"/>
       <w:r>
         <w:rPr>
           <w:i/>
           <w:iCs/>
         </w:rPr>
+        <w:t>NeurIPS</w:t>
+      </w:r>
+      <w:proofErr w:type="spellEnd"/>
+      <w:r>
+        <w:t>, 2017.</w:t>
+      </w:r>
+      <w:r>
+        <w:br/>
+        <w:t xml:space="preserve">[13] G. </w:t>
+      </w:r>
+      <w:proofErr w:type="spellStart"/>
+      <w:r>
+        <w:t>Saputro</w:t>
+      </w:r>
+      <w:proofErr w:type="spellEnd"/>
+      <w:r>
+        <w:t xml:space="preserve"> et al., “Gamification in education: A systematic review and implications,” </w:t>
+      </w:r>
+      <w:r>
+        <w:rPr>
+          <w:i/>
+          <w:iCs/>
+        </w:rPr>
         <w:t>IEEE Access</w:t>
       </w:r>
       <w:r>
@@ -2329,7 +2581,15 @@
       </w:r>
       <w:r>
         <w:br/>
-        <w:t>[14] L. Perron and V. Furnon, “OR-Tools CP-SAT solver,” Google, 2019–2024.</w:t>
+        <w:t xml:space="preserve">[14] L. Perron and V. </w:t>
+      </w:r>
+      <w:proofErr w:type="spellStart"/>
+      <w:r>
+        <w:t>Furnon</w:t>
+      </w:r>
+      <w:proofErr w:type="spellEnd"/>
+      <w:r>
+        <w:t>, “OR-Tools CP-SAT solver,” Google, 2019–2024.</w:t>
       </w:r>
       <w:r>
         <w:br/>
@@ -2347,6 +2607,9 @@
       </w:r>
       <w:r>
         <w:br/>
+      </w:r>
+      <w:r>
+        <w:lastRenderedPageBreak/>
         <w:t xml:space="preserve">[16] J. Brooke, “SUS: A ‘quick and dirty’ usability scale,” </w:t>
       </w:r>
       <w:r>
@@ -2375,7 +2638,15 @@
       </w:r>
       <w:r>
         <w:br/>
-        <w:t xml:space="preserve">[18] K. Verbert et al., “Learning dashboards: Current state of research and future challenges,” </w:t>
+        <w:t xml:space="preserve">[18] K. </w:t>
+      </w:r>
+      <w:proofErr w:type="spellStart"/>
+      <w:r>
+        <w:t>Verbert</w:t>
+      </w:r>
+      <w:proofErr w:type="spellEnd"/>
+      <w:r>
+        <w:t xml:space="preserve"> et al., “Learning dashboards: Current state of research and future challenges,” </w:t>
       </w:r>
       <w:r>
         <w:rPr>

</xml_diff>

<commit_message>
remove template for unused OULAD experiment
</commit_message>
<xml_diff>
--- a/docs/Lab9_12.docx
+++ b/docs/Lab9_12.docx
@@ -4,6 +4,7 @@
   <w:body>
     <w:p>
       <w:pPr>
+        <w:spacing w:line="240" w:lineRule="auto"/>
         <w:jc w:val="center"/>
         <w:rPr>
           <w:b/>
@@ -28,6 +29,7 @@
     </w:p>
     <w:p>
       <w:pPr>
+        <w:spacing w:line="240" w:lineRule="auto"/>
         <w:jc w:val="right"/>
         <w:rPr>
           <w:b/>
@@ -49,6 +51,9 @@
       </w:r>
     </w:p>
     <w:p>
+      <w:pPr>
+        <w:spacing w:line="240" w:lineRule="auto"/>
+      </w:pPr>
       <w:r>
         <w:pict w14:anchorId="71093828">
           <v:rect id="_x0000_i1025" style="width:0;height:1.5pt" o:hralign="center" o:hrstd="t" o:hr="t" fillcolor="#a0a0a0" stroked="f"/>
@@ -57,6 +62,7 @@
     </w:p>
     <w:p>
       <w:pPr>
+        <w:spacing w:line="240" w:lineRule="auto"/>
         <w:rPr>
           <w:b/>
           <w:bCs/>
@@ -71,6 +77,9 @@
       </w:r>
     </w:p>
     <w:p>
+      <w:pPr>
+        <w:spacing w:line="240" w:lineRule="auto"/>
+      </w:pPr>
       <w:r>
         <w:t xml:space="preserve">This article presents a unified AI-powered educational companion designed to improve student learning efficiency, engagement, and task management. The system integrates three components rarely combined in existing research: a hybrid personalized recommender system, a constraint-based intelligent scheduling engine, and an adaptive gamification module. The original contribution lies in the integration of these three dimensions within a transparent and explainable architecture capable of supporting both learning personalization and daily productivity. A synthetic dataset is first used to illustrate the methodology step-by-step, </w:t>
       </w:r>
@@ -107,6 +116,9 @@
       </w:r>
     </w:p>
     <w:p>
+      <w:pPr>
+        <w:spacing w:line="240" w:lineRule="auto"/>
+      </w:pPr>
       <w:r>
         <w:pict w14:anchorId="09BC474D">
           <v:rect id="_x0000_i1026" style="width:0;height:1.5pt" o:hralign="center" o:hrstd="t" o:hr="t" fillcolor="#a0a0a0" stroked="f"/>
@@ -115,6 +127,7 @@
     </w:p>
     <w:p>
       <w:pPr>
+        <w:spacing w:line="240" w:lineRule="auto"/>
         <w:rPr>
           <w:b/>
           <w:bCs/>
@@ -130,7 +143,7 @@
     </w:p>
     <w:p>
       <w:pPr>
-        <w:spacing w:after="0"/>
+        <w:spacing w:after="0" w:line="240" w:lineRule="auto"/>
       </w:pPr>
       <w:r>
         <w:rPr>
@@ -146,7 +159,7 @@
           <w:ilvl w:val="0"/>
           <w:numId w:val="2"/>
         </w:numPr>
-        <w:spacing w:after="0"/>
+        <w:spacing w:after="0" w:line="240" w:lineRule="auto"/>
       </w:pPr>
       <w:r>
         <w:rPr>
@@ -165,7 +178,7 @@
           <w:ilvl w:val="0"/>
           <w:numId w:val="2"/>
         </w:numPr>
-        <w:spacing w:after="0"/>
+        <w:spacing w:after="0" w:line="240" w:lineRule="auto"/>
       </w:pPr>
       <w:r>
         <w:rPr>
@@ -184,6 +197,7 @@
           <w:ilvl w:val="0"/>
           <w:numId w:val="2"/>
         </w:numPr>
+        <w:spacing w:line="240" w:lineRule="auto"/>
       </w:pPr>
       <w:r>
         <w:rPr>
@@ -198,7 +212,7 @@
     </w:p>
     <w:p>
       <w:pPr>
-        <w:spacing w:after="0"/>
+        <w:spacing w:after="0" w:line="240" w:lineRule="auto"/>
       </w:pPr>
       <w:r>
         <w:rPr>
@@ -214,7 +228,7 @@
           <w:ilvl w:val="0"/>
           <w:numId w:val="3"/>
         </w:numPr>
-        <w:spacing w:after="0"/>
+        <w:spacing w:after="0" w:line="240" w:lineRule="auto"/>
       </w:pPr>
       <w:r>
         <w:t>Computing methodologies → Artificial intelligence → Planning and scheduling</w:t>
@@ -226,7 +240,7 @@
           <w:ilvl w:val="0"/>
           <w:numId w:val="3"/>
         </w:numPr>
-        <w:spacing w:after="0"/>
+        <w:spacing w:after="0" w:line="240" w:lineRule="auto"/>
       </w:pPr>
       <w:r>
         <w:t>Applied computing → Education → Interactive learning environments</w:t>
@@ -238,7 +252,7 @@
           <w:ilvl w:val="0"/>
           <w:numId w:val="3"/>
         </w:numPr>
-        <w:spacing w:after="0"/>
+        <w:spacing w:after="0" w:line="240" w:lineRule="auto"/>
       </w:pPr>
       <w:r>
         <w:t>Information systems → Recommender systems</w:t>
@@ -250,13 +264,16 @@
           <w:ilvl w:val="0"/>
           <w:numId w:val="3"/>
         </w:numPr>
-        <w:spacing w:after="0"/>
+        <w:spacing w:after="0" w:line="240" w:lineRule="auto"/>
       </w:pPr>
       <w:r>
         <w:t>Human-centered computing → Human computer interaction (HCI) → HCI design and evaluation methods</w:t>
       </w:r>
     </w:p>
     <w:p>
+      <w:pPr>
+        <w:spacing w:line="240" w:lineRule="auto"/>
+      </w:pPr>
       <w:r>
         <w:pict w14:anchorId="2C5B1CE1">
           <v:rect id="_x0000_i1027" style="width:0;height:1.5pt" o:hralign="center" o:hrstd="t" o:hr="t" fillcolor="#a0a0a0" stroked="f"/>
@@ -265,6 +282,7 @@
     </w:p>
     <w:p>
       <w:pPr>
+        <w:spacing w:line="240" w:lineRule="auto"/>
         <w:rPr>
           <w:b/>
           <w:bCs/>
@@ -279,15 +297,17 @@
       </w:r>
     </w:p>
     <w:p>
-      <w:r>
-        <w:t xml:space="preserve">Digital education platforms continue to grow in complexity, requiring intelligent systems that support not just content delivery but also personalized learning strategies, optimized task management, and engagement-driven motivation. Research in educational technology has traditionally focused on isolated </w:t>
-      </w:r>
-      <w:r>
-        <w:lastRenderedPageBreak/>
-        <w:t>components: recommendation systems that suggest resources, gamified applications that motivate learners, or productivity tools that assist with scheduling. However, few integrated solutions exist that combine these aspects into a coherent, AI-driven companion.</w:t>
-      </w:r>
-    </w:p>
-    <w:p>
+      <w:pPr>
+        <w:spacing w:line="240" w:lineRule="auto"/>
+      </w:pPr>
+      <w:r>
+        <w:t>Digital education platforms continue to grow in complexity, requiring intelligent systems that support not just content delivery but also personalized learning strategies, optimized task management, and engagement-driven motivation. Research in educational technology has traditionally focused on isolated components: recommendation systems that suggest resources, gamified applications that motivate learners, or productivity tools that assist with scheduling. However, few integrated solutions exist that combine these aspects into a coherent, AI-driven companion.</w:t>
+      </w:r>
+    </w:p>
+    <w:p>
+      <w:pPr>
+        <w:spacing w:line="240" w:lineRule="auto"/>
+      </w:pPr>
       <w:r>
         <w:t>This article addresses this gap by proposing a unified system combining:</w:t>
       </w:r>
@@ -297,6 +317,9 @@
       </w:r>
       <w:r>
         <w:br/>
+      </w:r>
+      <w:r>
+        <w:lastRenderedPageBreak/>
         <w:t>(2) an intelligent task scheduling engine using constraint programming, and</w:t>
       </w:r>
       <w:r>
@@ -306,6 +329,7 @@
     </w:p>
     <w:p>
       <w:pPr>
+        <w:spacing w:line="240" w:lineRule="auto"/>
         <w:rPr>
           <w:b/>
           <w:bCs/>
@@ -320,12 +344,16 @@
       </w:r>
     </w:p>
     <w:p>
+      <w:pPr>
+        <w:spacing w:line="240" w:lineRule="auto"/>
+      </w:pPr>
       <w:r>
         <w:t>Students struggle to manage learning resources, deadlines, and motivation simultaneously. Existing tools solve parts of the problem but lack coordinated intelligence.</w:t>
       </w:r>
     </w:p>
     <w:p>
       <w:pPr>
+        <w:spacing w:line="240" w:lineRule="auto"/>
         <w:rPr>
           <w:b/>
           <w:bCs/>
@@ -340,12 +368,16 @@
       </w:r>
     </w:p>
     <w:p>
+      <w:pPr>
+        <w:spacing w:line="240" w:lineRule="auto"/>
+      </w:pPr>
       <w:r>
         <w:t>Improving personalization, organization, and engagement significantly boosts learning outcomes and reduces academic stress.</w:t>
       </w:r>
     </w:p>
     <w:p>
       <w:pPr>
+        <w:spacing w:line="240" w:lineRule="auto"/>
         <w:rPr>
           <w:b/>
           <w:bCs/>
@@ -360,12 +392,16 @@
       </w:r>
     </w:p>
     <w:p>
+      <w:pPr>
+        <w:spacing w:line="240" w:lineRule="auto"/>
+      </w:pPr>
       <w:r>
         <w:t>Prior research covers educational recommender systems, gamified learning platforms such as Duolingo and Kahoot, and heuristic-based scheduling tools like Todoist or Motion AI. However, none offer a combined, explainable, AI-driven solution.</w:t>
       </w:r>
     </w:p>
     <w:p>
       <w:pPr>
+        <w:spacing w:line="240" w:lineRule="auto"/>
         <w:rPr>
           <w:b/>
           <w:bCs/>
@@ -385,6 +421,7 @@
           <w:ilvl w:val="0"/>
           <w:numId w:val="4"/>
         </w:numPr>
+        <w:spacing w:line="240" w:lineRule="auto"/>
       </w:pPr>
       <w:r>
         <w:t>Lack of integrated systems combining recommendation + scheduling + gamification</w:t>
@@ -396,6 +433,7 @@
           <w:ilvl w:val="0"/>
           <w:numId w:val="4"/>
         </w:numPr>
+        <w:spacing w:line="240" w:lineRule="auto"/>
       </w:pPr>
       <w:r>
         <w:t>Lack of explainability in educational AI models</w:t>
@@ -407,6 +445,7 @@
           <w:ilvl w:val="0"/>
           <w:numId w:val="4"/>
         </w:numPr>
+        <w:spacing w:line="240" w:lineRule="auto"/>
       </w:pPr>
       <w:r>
         <w:t>Absence of constraint-based optimization for student task planning</w:t>
@@ -418,6 +457,7 @@
           <w:ilvl w:val="0"/>
           <w:numId w:val="4"/>
         </w:numPr>
+        <w:spacing w:line="240" w:lineRule="auto"/>
       </w:pPr>
       <w:r>
         <w:t>Non-personalized gamification mechanics</w:t>
@@ -425,6 +465,7 @@
     </w:p>
     <w:p>
       <w:pPr>
+        <w:spacing w:line="240" w:lineRule="auto"/>
         <w:rPr>
           <w:b/>
           <w:bCs/>
@@ -439,6 +480,9 @@
       </w:r>
     </w:p>
     <w:p>
+      <w:pPr>
+        <w:spacing w:line="240" w:lineRule="auto"/>
+      </w:pPr>
       <w:r>
         <w:t>This work proposes the first unified model integrating:</w:t>
       </w:r>
@@ -449,6 +493,7 @@
           <w:ilvl w:val="0"/>
           <w:numId w:val="5"/>
         </w:numPr>
+        <w:spacing w:line="240" w:lineRule="auto"/>
       </w:pPr>
       <w:r>
         <w:t>Hybrid recommendation (content + collaborative)</w:t>
@@ -460,6 +505,7 @@
           <w:ilvl w:val="0"/>
           <w:numId w:val="5"/>
         </w:numPr>
+        <w:spacing w:line="240" w:lineRule="auto"/>
       </w:pPr>
       <w:r>
         <w:t>CP-SAT task scheduler</w:t>
@@ -471,6 +517,7 @@
           <w:ilvl w:val="0"/>
           <w:numId w:val="5"/>
         </w:numPr>
+        <w:spacing w:line="240" w:lineRule="auto"/>
       </w:pPr>
       <w:r>
         <w:t>Engagement-aware gamification</w:t>
@@ -482,6 +529,7 @@
           <w:ilvl w:val="0"/>
           <w:numId w:val="5"/>
         </w:numPr>
+        <w:spacing w:line="240" w:lineRule="auto"/>
       </w:pPr>
       <w:r>
         <w:t>Explainability through LIME/SHAP</w:t>
@@ -489,6 +537,7 @@
     </w:p>
     <w:p>
       <w:pPr>
+        <w:spacing w:line="240" w:lineRule="auto"/>
         <w:rPr>
           <w:b/>
           <w:bCs/>
@@ -508,9 +557,9 @@
           <w:ilvl w:val="0"/>
           <w:numId w:val="6"/>
         </w:numPr>
-      </w:pPr>
-      <w:r>
-        <w:lastRenderedPageBreak/>
+        <w:spacing w:line="240" w:lineRule="auto"/>
+      </w:pPr>
+      <w:r>
         <w:t>RQ1: Does combining personalization, scheduling, and gamification lead to improved engagement?</w:t>
       </w:r>
     </w:p>
@@ -520,6 +569,7 @@
           <w:ilvl w:val="0"/>
           <w:numId w:val="6"/>
         </w:numPr>
+        <w:spacing w:line="240" w:lineRule="auto"/>
       </w:pPr>
       <w:r>
         <w:t>RQ2: Does constraint-based scheduling reduce lateness more effectively than heuristic planners?</w:t>
@@ -531,6 +581,7 @@
           <w:ilvl w:val="0"/>
           <w:numId w:val="6"/>
         </w:numPr>
+        <w:spacing w:line="240" w:lineRule="auto"/>
       </w:pPr>
       <w:r>
         <w:t>RQ3: Does explainability increase trust and adherence?</w:t>
@@ -542,6 +593,7 @@
           <w:ilvl w:val="0"/>
           <w:numId w:val="6"/>
         </w:numPr>
+        <w:spacing w:line="240" w:lineRule="auto"/>
       </w:pPr>
       <w:r>
         <w:t>RQ4: How does the hybrid recommender perform against standard baselines?</w:t>
@@ -549,6 +601,7 @@
     </w:p>
     <w:p>
       <w:pPr>
+        <w:spacing w:line="240" w:lineRule="auto"/>
         <w:rPr>
           <w:b/>
           <w:bCs/>
@@ -568,8 +621,10 @@
           <w:ilvl w:val="0"/>
           <w:numId w:val="7"/>
         </w:numPr>
-      </w:pPr>
-      <w:r>
+        <w:spacing w:line="240" w:lineRule="auto"/>
+      </w:pPr>
+      <w:r>
+        <w:lastRenderedPageBreak/>
         <w:t>A novel integration of three traditionally separate EdTech modules</w:t>
       </w:r>
     </w:p>
@@ -579,6 +634,7 @@
           <w:ilvl w:val="0"/>
           <w:numId w:val="7"/>
         </w:numPr>
+        <w:spacing w:line="240" w:lineRule="auto"/>
       </w:pPr>
       <w:r>
         <w:t>A mathematical model for learning-task scheduling</w:t>
@@ -590,6 +646,7 @@
           <w:ilvl w:val="0"/>
           <w:numId w:val="7"/>
         </w:numPr>
+        <w:spacing w:line="240" w:lineRule="auto"/>
       </w:pPr>
       <w:r>
         <w:t>A unified evaluation methodology</w:t>
@@ -597,6 +654,7 @@
     </w:p>
     <w:p>
       <w:pPr>
+        <w:spacing w:line="240" w:lineRule="auto"/>
         <w:rPr>
           <w:b/>
           <w:bCs/>
@@ -611,11 +669,17 @@
       </w:r>
     </w:p>
     <w:p>
+      <w:pPr>
+        <w:spacing w:line="240" w:lineRule="auto"/>
+      </w:pPr>
       <w:r>
         <w:t>Section 2 describes the proposed approach; Section 3 presents the experimental validation; Section 4 discusses results and conclusions.</w:t>
       </w:r>
     </w:p>
     <w:p>
+      <w:pPr>
+        <w:spacing w:line="240" w:lineRule="auto"/>
+      </w:pPr>
       <w:r>
         <w:pict w14:anchorId="15E59FC0">
           <v:rect id="_x0000_i1028" style="width:0;height:1.5pt" o:hralign="center" o:hrstd="t" o:hr="t" fillcolor="#a0a0a0" stroked="f"/>
@@ -624,6 +688,7 @@
     </w:p>
     <w:p>
       <w:pPr>
+        <w:spacing w:line="240" w:lineRule="auto"/>
         <w:rPr>
           <w:b/>
           <w:bCs/>
@@ -639,6 +704,7 @@
     </w:p>
     <w:p>
       <w:pPr>
+        <w:spacing w:line="240" w:lineRule="auto"/>
         <w:rPr>
           <w:b/>
           <w:bCs/>
@@ -653,6 +719,9 @@
       </w:r>
     </w:p>
     <w:p>
+      <w:pPr>
+        <w:spacing w:line="240" w:lineRule="auto"/>
+      </w:pPr>
       <w:r>
         <w:t>The system integrates three AI components:</w:t>
       </w:r>
@@ -663,6 +732,7 @@
           <w:ilvl w:val="0"/>
           <w:numId w:val="8"/>
         </w:numPr>
+        <w:spacing w:line="240" w:lineRule="auto"/>
       </w:pPr>
       <w:r>
         <w:t>Personalized recommendation module</w:t>
@@ -674,6 +744,7 @@
           <w:ilvl w:val="0"/>
           <w:numId w:val="8"/>
         </w:numPr>
+        <w:spacing w:line="240" w:lineRule="auto"/>
       </w:pPr>
       <w:r>
         <w:t>Intelligent scheduling module</w:t>
@@ -685,6 +756,7 @@
           <w:ilvl w:val="0"/>
           <w:numId w:val="8"/>
         </w:numPr>
+        <w:spacing w:line="240" w:lineRule="auto"/>
       </w:pPr>
       <w:r>
         <w:t>Gamification and engagement module</w:t>
@@ -692,6 +764,7 @@
     </w:p>
     <w:p>
       <w:pPr>
+        <w:spacing w:line="240" w:lineRule="auto"/>
         <w:rPr>
           <w:b/>
           <w:bCs/>
@@ -707,6 +780,7 @@
     </w:p>
     <w:p>
       <w:pPr>
+        <w:spacing w:line="240" w:lineRule="auto"/>
         <w:rPr>
           <w:b/>
           <w:bCs/>
@@ -721,6 +795,9 @@
       </w:r>
     </w:p>
     <w:p>
+      <w:pPr>
+        <w:spacing w:line="240" w:lineRule="auto"/>
+      </w:pPr>
       <m:oMathPara>
         <m:oMath>
           <m:r>
@@ -803,6 +880,7 @@
           <w:ilvl w:val="0"/>
           <w:numId w:val="9"/>
         </w:numPr>
+        <w:spacing w:line="240" w:lineRule="auto"/>
       </w:pPr>
       <w:r>
         <w:t>Content-based similarity: cosine similarity on TF-IDF vectors</w:t>
@@ -814,6 +892,7 @@
           <w:ilvl w:val="0"/>
           <w:numId w:val="9"/>
         </w:numPr>
+        <w:spacing w:line="240" w:lineRule="auto"/>
       </w:pPr>
       <w:r>
         <w:t>Collaborative filtering: interaction-based score</w:t>
@@ -825,6 +904,7 @@
           <w:ilvl w:val="0"/>
           <w:numId w:val="9"/>
         </w:numPr>
+        <w:spacing w:line="240" w:lineRule="auto"/>
       </w:pPr>
       <w:r>
         <w:t xml:space="preserve">α </w:t>
@@ -841,21 +921,24 @@
     </w:p>
     <w:p>
       <w:pPr>
-        <w:rPr>
-          <w:b/>
-          <w:bCs/>
-        </w:rPr>
-      </w:pPr>
-      <w:r>
-        <w:rPr>
-          <w:b/>
-          <w:bCs/>
-        </w:rPr>
-        <w:lastRenderedPageBreak/>
+        <w:spacing w:line="240" w:lineRule="auto"/>
+        <w:rPr>
+          <w:b/>
+          <w:bCs/>
+        </w:rPr>
+      </w:pPr>
+      <w:r>
+        <w:rPr>
+          <w:b/>
+          <w:bCs/>
+        </w:rPr>
         <w:t>2.3 Intelligent Planning Model (CP-SAT)</w:t>
       </w:r>
     </w:p>
     <w:p>
+      <w:pPr>
+        <w:spacing w:line="240" w:lineRule="auto"/>
+      </w:pPr>
       <w:r>
         <w:t xml:space="preserve">Each task </w:t>
       </w:r>
@@ -894,11 +977,17 @@
       </w:r>
     </w:p>
     <w:p>
+      <w:pPr>
+        <w:spacing w:line="240" w:lineRule="auto"/>
+      </w:pPr>
       <w:r>
         <w:t>Decision variable:</w:t>
       </w:r>
     </w:p>
     <w:p>
+      <w:pPr>
+        <w:spacing w:line="240" w:lineRule="auto"/>
+      </w:pPr>
       <m:oMathPara>
         <m:oMath>
           <m:sSub>
@@ -1014,6 +1103,9 @@
       </m:oMathPara>
     </w:p>
     <w:p>
+      <w:pPr>
+        <w:spacing w:line="240" w:lineRule="auto"/>
+      </w:pPr>
       <w:r>
         <w:t>Constraints include:</w:t>
       </w:r>
@@ -1024,6 +1116,7 @@
           <w:ilvl w:val="0"/>
           <w:numId w:val="10"/>
         </w:numPr>
+        <w:spacing w:line="240" w:lineRule="auto"/>
       </w:pPr>
       <w:r>
         <w:t>Task non-overlap</w:t>
@@ -1035,6 +1128,7 @@
           <w:ilvl w:val="0"/>
           <w:numId w:val="10"/>
         </w:numPr>
+        <w:spacing w:line="240" w:lineRule="auto"/>
       </w:pPr>
       <w:r>
         <w:t>Deadline satisfaction</w:t>
@@ -1046,17 +1140,25 @@
           <w:ilvl w:val="0"/>
           <w:numId w:val="10"/>
         </w:numPr>
-      </w:pPr>
-      <w:r>
+        <w:spacing w:line="240" w:lineRule="auto"/>
+      </w:pPr>
+      <w:r>
+        <w:lastRenderedPageBreak/>
         <w:t>Daily workload limits</w:t>
       </w:r>
     </w:p>
     <w:p>
+      <w:pPr>
+        <w:spacing w:line="240" w:lineRule="auto"/>
+      </w:pPr>
       <w:r>
         <w:t>Objective:</w:t>
       </w:r>
     </w:p>
     <w:p>
+      <w:pPr>
+        <w:spacing w:line="240" w:lineRule="auto"/>
+      </w:pPr>
       <m:oMathPara>
         <m:oMath>
           <m:func>
@@ -1106,7 +1208,14 @@
                   </m:r>
                 </m:sub>
                 <m:sup/>
-                <m:e/>
+                <m:e>
+                  <m:r>
+                    <w:rPr>
+                      <w:rFonts w:ascii="Cambria Math" w:hAnsi="Cambria Math"/>
+                    </w:rPr>
+                    <m:t xml:space="preserve"> </m:t>
+                  </m:r>
+                </m:e>
               </m:nary>
               <m:r>
                 <w:rPr>
@@ -1127,6 +1236,7 @@
     </w:p>
     <w:p>
       <w:pPr>
+        <w:spacing w:line="240" w:lineRule="auto"/>
         <w:rPr>
           <w:b/>
           <w:bCs/>
@@ -1141,11 +1251,17 @@
       </w:r>
     </w:p>
     <w:p>
+      <w:pPr>
+        <w:spacing w:line="240" w:lineRule="auto"/>
+      </w:pPr>
       <w:r>
         <w:t>Gamification score:</w:t>
       </w:r>
     </w:p>
     <w:p>
+      <w:pPr>
+        <w:spacing w:line="240" w:lineRule="auto"/>
+      </w:pPr>
       <m:oMathPara>
         <m:oMath>
           <m:r>
@@ -1254,6 +1370,9 @@
       </m:oMathPara>
     </w:p>
     <w:p>
+      <w:pPr>
+        <w:spacing w:line="240" w:lineRule="auto"/>
+      </w:pPr>
       <w:r>
         <w:t>Mechanics:</w:t>
       </w:r>
@@ -1264,6 +1383,7 @@
           <w:ilvl w:val="0"/>
           <w:numId w:val="11"/>
         </w:numPr>
+        <w:spacing w:line="240" w:lineRule="auto"/>
       </w:pPr>
       <w:r>
         <w:t>XP gain</w:t>
@@ -1275,6 +1395,7 @@
           <w:ilvl w:val="0"/>
           <w:numId w:val="11"/>
         </w:numPr>
+        <w:spacing w:line="240" w:lineRule="auto"/>
       </w:pPr>
       <w:r>
         <w:t>Streak retention</w:t>
@@ -1286,6 +1407,7 @@
           <w:ilvl w:val="0"/>
           <w:numId w:val="11"/>
         </w:numPr>
+        <w:spacing w:line="240" w:lineRule="auto"/>
       </w:pPr>
       <w:r>
         <w:t>Adaptive badge unlocking</w:t>
@@ -1293,6 +1415,7 @@
     </w:p>
     <w:p>
       <w:pPr>
+        <w:spacing w:line="240" w:lineRule="auto"/>
         <w:rPr>
           <w:b/>
           <w:bCs/>
@@ -1312,6 +1435,7 @@
           <w:ilvl w:val="0"/>
           <w:numId w:val="12"/>
         </w:numPr>
+        <w:spacing w:line="240" w:lineRule="auto"/>
       </w:pPr>
       <w:r>
         <w:t xml:space="preserve">First system combining </w:t>
@@ -1330,6 +1454,7 @@
           <w:ilvl w:val="0"/>
           <w:numId w:val="12"/>
         </w:numPr>
+        <w:spacing w:line="240" w:lineRule="auto"/>
       </w:pPr>
       <w:r>
         <w:t>CP-SAT used for educational task scheduling</w:t>
@@ -1341,6 +1466,7 @@
           <w:ilvl w:val="0"/>
           <w:numId w:val="12"/>
         </w:numPr>
+        <w:spacing w:line="240" w:lineRule="auto"/>
       </w:pPr>
       <w:r>
         <w:t>Engagement as a feedback signal for personalization</w:t>
@@ -1352,12 +1478,16 @@
           <w:ilvl w:val="0"/>
           <w:numId w:val="12"/>
         </w:numPr>
+        <w:spacing w:line="240" w:lineRule="auto"/>
       </w:pPr>
       <w:r>
         <w:t>Explainability across modules</w:t>
       </w:r>
     </w:p>
     <w:p>
+      <w:pPr>
+        <w:spacing w:line="240" w:lineRule="auto"/>
+      </w:pPr>
       <w:r>
         <w:pict w14:anchorId="252E50E8">
           <v:rect id="_x0000_i1029" style="width:0;height:1.5pt" o:hralign="center" o:hrstd="t" o:hr="t" fillcolor="#a0a0a0" stroked="f"/>
@@ -1366,22 +1496,23 @@
     </w:p>
     <w:p>
       <w:pPr>
-        <w:rPr>
-          <w:b/>
-          <w:bCs/>
-        </w:rPr>
-      </w:pPr>
-      <w:r>
-        <w:rPr>
-          <w:b/>
-          <w:bCs/>
-        </w:rPr>
-        <w:lastRenderedPageBreak/>
+        <w:spacing w:line="240" w:lineRule="auto"/>
+        <w:rPr>
+          <w:b/>
+          <w:bCs/>
+        </w:rPr>
+      </w:pPr>
+      <w:r>
+        <w:rPr>
+          <w:b/>
+          <w:bCs/>
+        </w:rPr>
         <w:t>3. Experimental Validation</w:t>
       </w:r>
     </w:p>
     <w:p>
       <w:pPr>
+        <w:spacing w:line="240" w:lineRule="auto"/>
         <w:rPr>
           <w:b/>
           <w:bCs/>
@@ -1396,6 +1527,9 @@
       </w:r>
     </w:p>
     <w:p>
+      <w:pPr>
+        <w:spacing w:line="240" w:lineRule="auto"/>
+      </w:pPr>
       <w:r>
         <w:t>A small dataset is generated to demonstrate step-by-step functionality:</w:t>
       </w:r>
@@ -1406,6 +1540,7 @@
           <w:ilvl w:val="0"/>
           <w:numId w:val="13"/>
         </w:numPr>
+        <w:spacing w:line="240" w:lineRule="auto"/>
       </w:pPr>
       <w:r>
         <w:t>12 synthetic users</w:t>
@@ -1417,6 +1552,7 @@
           <w:ilvl w:val="0"/>
           <w:numId w:val="13"/>
         </w:numPr>
+        <w:spacing w:line="240" w:lineRule="auto"/>
       </w:pPr>
       <w:r>
         <w:t>50 resources with topic vectors</w:t>
@@ -1428,6 +1564,7 @@
           <w:ilvl w:val="0"/>
           <w:numId w:val="13"/>
         </w:numPr>
+        <w:spacing w:line="240" w:lineRule="auto"/>
       </w:pPr>
       <w:r>
         <w:t>30 tasks with deadlines</w:t>
@@ -1439,12 +1576,16 @@
           <w:ilvl w:val="0"/>
           <w:numId w:val="13"/>
         </w:numPr>
+        <w:spacing w:line="240" w:lineRule="auto"/>
       </w:pPr>
       <w:r>
         <w:t>Interaction logs</w:t>
       </w:r>
     </w:p>
     <w:p>
+      <w:pPr>
+        <w:spacing w:line="240" w:lineRule="auto"/>
+      </w:pPr>
       <w:r>
         <w:rPr>
           <w:b/>
@@ -1459,6 +1600,7 @@
           <w:ilvl w:val="0"/>
           <w:numId w:val="14"/>
         </w:numPr>
+        <w:spacing w:line="240" w:lineRule="auto"/>
       </w:pPr>
       <w:r>
         <w:t>Hybrid recommender produces coherent top-k lists</w:t>
@@ -1470,6 +1612,7 @@
           <w:ilvl w:val="0"/>
           <w:numId w:val="14"/>
         </w:numPr>
+        <w:spacing w:line="240" w:lineRule="auto"/>
       </w:pPr>
       <w:r>
         <w:t>CP-SAT significantly reduces lateness vs EDF</w:t>
@@ -1481,17 +1624,25 @@
           <w:ilvl w:val="0"/>
           <w:numId w:val="14"/>
         </w:numPr>
-      </w:pPr>
-      <w:r>
+        <w:spacing w:line="240" w:lineRule="auto"/>
+      </w:pPr>
+      <w:r>
+        <w:lastRenderedPageBreak/>
         <w:t>Gamification increases engagement metrics (XP/streak)</w:t>
       </w:r>
     </w:p>
     <w:p>
+      <w:pPr>
+        <w:spacing w:line="240" w:lineRule="auto"/>
+      </w:pPr>
       <w:r>
         <w:t>These results validate correctness and potential.</w:t>
       </w:r>
     </w:p>
     <w:p>
+      <w:pPr>
+        <w:spacing w:line="240" w:lineRule="auto"/>
+      </w:pPr>
       <w:r>
         <w:rPr>
           <w:b/>
@@ -1509,6 +1660,7 @@
     </w:p>
     <w:p>
       <w:pPr>
+        <w:spacing w:line="240" w:lineRule="auto"/>
         <w:rPr>
           <w:b/>
           <w:bCs/>
@@ -1523,34 +1675,33 @@
       </w:r>
     </w:p>
     <w:p>
-      <w:r>
-        <w:t xml:space="preserve">We conducted experiments on the MovieLens 100K dataset, a </w:t>
-      </w:r>
-      <w:proofErr w:type="gramStart"/>
-      <w:r>
-        <w:t>widely-used</w:t>
-      </w:r>
-      <w:proofErr w:type="gramEnd"/>
-      <w:r>
-        <w:t xml:space="preserve"> public </w:t>
-      </w:r>
-    </w:p>
-    <w:p>
+      <w:pPr>
+        <w:spacing w:line="240" w:lineRule="auto"/>
+      </w:pPr>
+      <w:r>
+        <w:t xml:space="preserve">We conducted experiments on the MovieLens 100K dataset, a widely-used public </w:t>
+      </w:r>
+    </w:p>
+    <w:p>
+      <w:pPr>
+        <w:spacing w:line="240" w:lineRule="auto"/>
+      </w:pPr>
       <w:r>
         <w:t>dataset for recommendation systems research.</w:t>
       </w:r>
     </w:p>
     <w:p>
-      <w:proofErr w:type="gramStart"/>
-      <w:r>
-        <w:t>Dataset Details</w:t>
-      </w:r>
-      <w:proofErr w:type="gramEnd"/>
-      <w:r>
-        <w:t>:</w:t>
-      </w:r>
-    </w:p>
-    <w:p>
+      <w:pPr>
+        <w:spacing w:line="240" w:lineRule="auto"/>
+      </w:pPr>
+      <w:r>
+        <w:t>Dataset Details:</w:t>
+      </w:r>
+    </w:p>
+    <w:p>
+      <w:pPr>
+        <w:spacing w:line="240" w:lineRule="auto"/>
+      </w:pPr>
       <w:r>
         <w:t xml:space="preserve">- Source: </w:t>
       </w:r>
@@ -1564,32 +1715,48 @@
       </w:r>
     </w:p>
     <w:p>
+      <w:pPr>
+        <w:spacing w:line="240" w:lineRule="auto"/>
+      </w:pPr>
       <w:r>
         <w:t>- URL: https://grouplens.org/datasets/movielens/100k/</w:t>
       </w:r>
     </w:p>
     <w:p>
+      <w:pPr>
+        <w:spacing w:line="240" w:lineRule="auto"/>
+      </w:pPr>
       <w:r>
         <w:t>- License: Public domain / Research use</w:t>
       </w:r>
     </w:p>
     <w:p>
+      <w:pPr>
+        <w:spacing w:line="240" w:lineRule="auto"/>
+      </w:pPr>
       <w:r>
         <w:t>- Size: ~100,000 ratings from 943 users on 1,682 items (movies)</w:t>
       </w:r>
     </w:p>
     <w:p>
+      <w:pPr>
+        <w:spacing w:line="240" w:lineRule="auto"/>
+      </w:pPr>
       <w:r>
         <w:t>- Collection Period: September 1997 - April 1998</w:t>
       </w:r>
     </w:p>
     <w:p>
+      <w:pPr>
+        <w:spacing w:line="240" w:lineRule="auto"/>
+      </w:pPr>
       <w:r>
         <w:t>- Data Types: User demographics, item metadata, ratings (1-5 scale)</w:t>
       </w:r>
     </w:p>
     <w:p>
       <w:pPr>
+        <w:spacing w:line="240" w:lineRule="auto"/>
         <w:rPr>
           <w:b/>
           <w:bCs/>
@@ -1604,128 +1771,177 @@
       </w:r>
     </w:p>
     <w:p>
+      <w:pPr>
+        <w:spacing w:line="240" w:lineRule="auto"/>
+      </w:pPr>
       <w:r>
         <w:t xml:space="preserve">The MovieLens 100K dataset was collected through the MovieLens web-based </w:t>
       </w:r>
     </w:p>
     <w:p>
+      <w:pPr>
+        <w:spacing w:line="240" w:lineRule="auto"/>
+      </w:pPr>
+      <w:r>
+        <w:t>recommendation system:</w:t>
+      </w:r>
+    </w:p>
+    <w:p>
+      <w:pPr>
+        <w:spacing w:line="240" w:lineRule="auto"/>
+      </w:pPr>
+      <w:r>
+        <w:t>1. Users voluntarily created accounts and provided demographic information</w:t>
+      </w:r>
+    </w:p>
+    <w:p>
+      <w:pPr>
+        <w:spacing w:line="240" w:lineRule="auto"/>
+      </w:pPr>
+      <w:r>
+        <w:t>2. Users rated movies they had watched on a 1-5 star scale</w:t>
+      </w:r>
+    </w:p>
+    <w:p>
+      <w:pPr>
+        <w:spacing w:line="240" w:lineRule="auto"/>
+      </w:pPr>
+      <w:r>
+        <w:t>3. Data was collected over 7 months through the web interface</w:t>
+      </w:r>
+    </w:p>
+    <w:p>
+      <w:pPr>
+        <w:spacing w:line="240" w:lineRule="auto"/>
+      </w:pPr>
+      <w:r>
+        <w:t>4. User identities were anonymized for privacy</w:t>
+      </w:r>
+    </w:p>
+    <w:p>
+      <w:pPr>
+        <w:spacing w:line="240" w:lineRule="auto"/>
+        <w:rPr>
+          <w:b/>
+          <w:bCs/>
+        </w:rPr>
+      </w:pPr>
+      <w:r>
+        <w:rPr>
+          <w:b/>
+          <w:bCs/>
+        </w:rPr>
+        <w:t>3.2.3 Data Preprocessing and Adaptation</w:t>
+      </w:r>
+    </w:p>
+    <w:p>
+      <w:pPr>
+        <w:spacing w:line="240" w:lineRule="auto"/>
+      </w:pPr>
+      <w:r>
+        <w:t xml:space="preserve">To adapt MovieLens to our educational context, we performed the following </w:t>
+      </w:r>
+    </w:p>
+    <w:p>
+      <w:pPr>
+        <w:spacing w:line="240" w:lineRule="auto"/>
+      </w:pPr>
+      <w:r>
+        <w:t>transformations:</w:t>
+      </w:r>
+    </w:p>
+    <w:p>
+      <w:pPr>
+        <w:spacing w:line="240" w:lineRule="auto"/>
+      </w:pPr>
+      <w:r>
+        <w:t>- Movies → Educational Resources</w:t>
+      </w:r>
+    </w:p>
+    <w:p>
+      <w:pPr>
+        <w:spacing w:line="240" w:lineRule="auto"/>
+      </w:pPr>
+      <w:r>
+        <w:t>- Users → Students</w:t>
+      </w:r>
+    </w:p>
+    <w:p>
+      <w:pPr>
+        <w:spacing w:line="240" w:lineRule="auto"/>
+      </w:pPr>
+      <w:r>
+        <w:t>- Ratings → Student-Resource interactions</w:t>
+      </w:r>
+    </w:p>
+    <w:p>
+      <w:pPr>
+        <w:spacing w:line="240" w:lineRule="auto"/>
+      </w:pPr>
+      <w:r>
+        <w:t>- Occupations → Preferred educational domains (e.g., educator</w:t>
+      </w:r>
+      <w:r>
+        <w:t xml:space="preserve"> </w:t>
+      </w:r>
+      <w:r>
+        <w:t>→</w:t>
+      </w:r>
+      <w:r>
+        <w:t xml:space="preserve"> </w:t>
+      </w:r>
+      <w:r>
+        <w:t>Education, programmer</w:t>
+      </w:r>
+      <w:r>
+        <w:t xml:space="preserve"> </w:t>
+      </w:r>
+      <w:r>
+        <w:t>→</w:t>
+      </w:r>
+      <w:r>
+        <w:t xml:space="preserve"> </w:t>
+      </w:r>
+      <w:r>
+        <w:t>Computer Science)</w:t>
+      </w:r>
+    </w:p>
+    <w:p>
+      <w:pPr>
+        <w:spacing w:line="240" w:lineRule="auto"/>
+      </w:pPr>
       <w:r>
         <w:lastRenderedPageBreak/>
-        <w:t>recommendation system:</w:t>
-      </w:r>
-    </w:p>
-    <w:p>
-      <w:r>
-        <w:t>1. Users voluntarily created accounts and provided demographic information</w:t>
-      </w:r>
-    </w:p>
-    <w:p>
-      <w:r>
-        <w:t xml:space="preserve">2. Users rated movies they had watched on a </w:t>
-      </w:r>
-      <w:proofErr w:type="gramStart"/>
-      <w:r>
-        <w:t>1-5 star</w:t>
-      </w:r>
-      <w:proofErr w:type="gramEnd"/>
-      <w:r>
-        <w:t xml:space="preserve"> scale</w:t>
-      </w:r>
-    </w:p>
-    <w:p>
-      <w:r>
-        <w:t>3. Data was collected over 7 months through the web interface</w:t>
-      </w:r>
-    </w:p>
-    <w:p>
-      <w:r>
-        <w:t>4. User identities were anonymized for privacy</w:t>
-      </w:r>
-    </w:p>
-    <w:p>
-      <w:pPr>
-        <w:rPr>
-          <w:b/>
-          <w:bCs/>
-        </w:rPr>
-      </w:pPr>
-      <w:r>
-        <w:rPr>
-          <w:b/>
-          <w:bCs/>
-        </w:rPr>
-        <w:t>3.2.3 Data Preprocessing and Adaptation</w:t>
-      </w:r>
-    </w:p>
-    <w:p>
-      <w:r>
-        <w:t xml:space="preserve">To adapt MovieLens to our educational context, we performed the following </w:t>
-      </w:r>
-    </w:p>
-    <w:p>
-      <w:r>
-        <w:t>transformations:</w:t>
-      </w:r>
-    </w:p>
-    <w:p>
-      <w:r>
-        <w:t>- Movies → Educational Resources</w:t>
-      </w:r>
-    </w:p>
-    <w:p>
-      <w:r>
-        <w:t>- Users → Students</w:t>
-      </w:r>
-    </w:p>
-    <w:p>
-      <w:r>
-        <w:t>- Ratings → Student-Resource interactions</w:t>
-      </w:r>
-    </w:p>
-    <w:p>
-      <w:r>
-        <w:t xml:space="preserve">- Occupations → Preferred educational domains (e.g., </w:t>
-      </w:r>
-      <w:proofErr w:type="spellStart"/>
-      <w:r>
-        <w:t>educator→Education</w:t>
-      </w:r>
-      <w:proofErr w:type="spellEnd"/>
-      <w:r>
-        <w:t xml:space="preserve">, </w:t>
-      </w:r>
-      <w:proofErr w:type="spellStart"/>
-      <w:r>
-        <w:t>programmer→Computer</w:t>
-      </w:r>
-      <w:proofErr w:type="spellEnd"/>
-      <w:r>
-        <w:t xml:space="preserve"> Science)</w:t>
-      </w:r>
-    </w:p>
-    <w:p>
-      <w:r>
-        <w:t xml:space="preserve">- Movie genres → Educational domains (e.g., </w:t>
-      </w:r>
-      <w:proofErr w:type="spellStart"/>
-      <w:r>
-        <w:t>Documentary→History</w:t>
-      </w:r>
-      <w:proofErr w:type="spellEnd"/>
-      <w:r>
-        <w:t xml:space="preserve">, </w:t>
-      </w:r>
-      <w:proofErr w:type="spellStart"/>
-      <w:r>
-        <w:t>Sci-Fi→Physics</w:t>
-      </w:r>
-      <w:proofErr w:type="spellEnd"/>
-      <w:r>
-        <w:t>)</w:t>
-      </w:r>
-    </w:p>
-    <w:p>
-      <w:pPr>
+        <w:t>- Movie genres → Educational domains (e.g., Documentary</w:t>
+      </w:r>
+      <w:r>
+        <w:t xml:space="preserve"> </w:t>
+      </w:r>
+      <w:r>
+        <w:t>→</w:t>
+      </w:r>
+      <w:r>
+        <w:t xml:space="preserve"> </w:t>
+      </w:r>
+      <w:r>
+        <w:t>History, Sci-Fi</w:t>
+      </w:r>
+      <w:r>
+        <w:t xml:space="preserve"> </w:t>
+      </w:r>
+      <w:r>
+        <w:t>→</w:t>
+      </w:r>
+      <w:r>
+        <w:t xml:space="preserve"> </w:t>
+      </w:r>
+      <w:r>
+        <w:t>Physics)</w:t>
+      </w:r>
+    </w:p>
+    <w:p>
+      <w:pPr>
+        <w:spacing w:line="240" w:lineRule="auto"/>
         <w:rPr>
           <w:b/>
           <w:bCs/>
@@ -1740,22 +1956,32 @@
       </w:r>
     </w:p>
     <w:p>
+      <w:pPr>
+        <w:spacing w:line="240" w:lineRule="auto"/>
+      </w:pPr>
       <w:r>
         <w:t>- Subset: 500 users for computational efficiency</w:t>
       </w:r>
     </w:p>
     <w:p>
+      <w:pPr>
+        <w:spacing w:line="240" w:lineRule="auto"/>
+      </w:pPr>
       <w:r>
         <w:t>- Model: Hybrid Recommender (α=0.6, k=5 recommendations)</w:t>
       </w:r>
     </w:p>
     <w:p>
+      <w:pPr>
+        <w:spacing w:line="240" w:lineRule="auto"/>
+      </w:pPr>
       <w:r>
         <w:t>- Evaluation: Domain match rate, hybrid score, content-based vs collaborative contributions</w:t>
       </w:r>
     </w:p>
     <w:p>
       <w:pPr>
+        <w:spacing w:line="240" w:lineRule="auto"/>
         <w:rPr>
           <w:b/>
           <w:bCs/>
@@ -1770,67 +1996,105 @@
       </w:r>
     </w:p>
     <w:p>
+      <w:pPr>
+        <w:spacing w:line="240" w:lineRule="auto"/>
+      </w:pPr>
       <w:r>
         <w:t xml:space="preserve">After applying our hybrid recommendation method to the preprocessed MovieLens </w:t>
       </w:r>
     </w:p>
     <w:p>
+      <w:pPr>
+        <w:spacing w:line="240" w:lineRule="auto"/>
+      </w:pPr>
       <w:r>
         <w:t>data, we obtained the following results:</w:t>
       </w:r>
     </w:p>
     <w:p>
+      <w:pPr>
+        <w:spacing w:line="240" w:lineRule="auto"/>
+      </w:pPr>
       <w:r>
         <w:t>- Average Domain Match Rate: 45-65% (varies by user diversity)</w:t>
       </w:r>
     </w:p>
     <w:p>
+      <w:pPr>
+        <w:spacing w:line="240" w:lineRule="auto"/>
+      </w:pPr>
       <w:r>
         <w:t>- Average Hybrid Score: 0.55-0.75</w:t>
       </w:r>
     </w:p>
     <w:p>
+      <w:pPr>
+        <w:spacing w:line="240" w:lineRule="auto"/>
+      </w:pPr>
       <w:r>
         <w:t>- Content-Based Contribution: 0.25-0.45 (average)</w:t>
       </w:r>
     </w:p>
     <w:p>
+      <w:pPr>
+        <w:spacing w:line="240" w:lineRule="auto"/>
+      </w:pPr>
       <w:r>
         <w:t>- Collaborative Filtering Contribution: 0.60-0.85 (average)</w:t>
       </w:r>
     </w:p>
     <w:p>
+      <w:pPr>
+        <w:spacing w:line="240" w:lineRule="auto"/>
+      </w:pPr>
       <w:r>
         <w:t>Key Findings:</w:t>
       </w:r>
     </w:p>
     <w:p>
-      <w:r>
-        <w:lastRenderedPageBreak/>
+      <w:pPr>
+        <w:spacing w:line="240" w:lineRule="auto"/>
+      </w:pPr>
+      <w:r>
         <w:t>1. Real data shows more natural sparsity patterns than synthetic data</w:t>
       </w:r>
     </w:p>
     <w:p>
+      <w:pPr>
+        <w:spacing w:line="240" w:lineRule="auto"/>
+      </w:pPr>
       <w:r>
         <w:t>2. Collaborative filtering benefits from large number of interactions</w:t>
       </w:r>
     </w:p>
     <w:p>
+      <w:pPr>
+        <w:spacing w:line="240" w:lineRule="auto"/>
+      </w:pPr>
       <w:r>
         <w:t>3. Hybrid approach successfully combines both content and collaborative signals</w:t>
       </w:r>
     </w:p>
     <w:p>
+      <w:pPr>
+        <w:spacing w:line="240" w:lineRule="auto"/>
+      </w:pPr>
       <w:r>
         <w:t>4. Performance metrics validate the synthetic data generation approach</w:t>
       </w:r>
     </w:p>
     <w:p>
+      <w:pPr>
+        <w:spacing w:line="240" w:lineRule="auto"/>
+      </w:pPr>
       <w:r>
         <w:t>Comparison with Synthetic Data:</w:t>
       </w:r>
     </w:p>
     <w:p>
+      <w:pPr>
+        <w:spacing w:line="240" w:lineRule="auto"/>
+      </w:pPr>
       <w:r>
         <w:t>|</w:t>
       </w:r>
@@ -1848,6 +2112,9 @@
       </w:r>
     </w:p>
     <w:p>
+      <w:pPr>
+        <w:spacing w:line="240" w:lineRule="auto"/>
+      </w:pPr>
       <w:r>
         <w:t>|----</w:t>
       </w:r>
@@ -1880,6 +2147,9 @@
       </w:r>
     </w:p>
     <w:p>
+      <w:pPr>
+        <w:spacing w:line="240" w:lineRule="auto"/>
+      </w:pPr>
       <w:r>
         <w:t>| Domain Match Rate |</w:t>
       </w:r>
@@ -1921,6 +2191,9 @@
       </w:r>
     </w:p>
     <w:p>
+      <w:pPr>
+        <w:spacing w:line="240" w:lineRule="auto"/>
+      </w:pPr>
       <w:r>
         <w:t xml:space="preserve">| </w:t>
       </w:r>
@@ -1968,6 +2241,9 @@
       </w:r>
     </w:p>
     <w:p>
+      <w:pPr>
+        <w:spacing w:line="240" w:lineRule="auto"/>
+      </w:pPr>
       <w:r>
         <w:t>|</w:t>
       </w:r>
@@ -2027,6 +2303,9 @@
       </w:r>
     </w:p>
     <w:p>
+      <w:pPr>
+        <w:spacing w:line="240" w:lineRule="auto"/>
+      </w:pPr>
       <w:r>
         <w:t xml:space="preserve">| </w:t>
       </w:r>
@@ -2074,6 +2353,9 @@
       </w:r>
     </w:p>
     <w:p>
+      <w:pPr>
+        <w:spacing w:line="240" w:lineRule="auto"/>
+      </w:pPr>
       <w:r>
         <w:pict w14:anchorId="7CE2AB0B">
           <v:rect id="_x0000_i1030" style="width:0;height:1.5pt" o:hralign="center" o:hrstd="t" o:hr="t" fillcolor="#a0a0a0" stroked="f"/>
@@ -2082,6 +2364,7 @@
     </w:p>
     <w:p>
       <w:pPr>
+        <w:spacing w:line="240" w:lineRule="auto"/>
         <w:rPr>
           <w:b/>
           <w:bCs/>
@@ -2097,6 +2380,7 @@
     </w:p>
     <w:p>
       <w:pPr>
+        <w:spacing w:line="240" w:lineRule="auto"/>
         <w:rPr>
           <w:b/>
           <w:bCs/>
@@ -2116,6 +2400,7 @@
           <w:ilvl w:val="0"/>
           <w:numId w:val="17"/>
         </w:numPr>
+        <w:spacing w:line="240" w:lineRule="auto"/>
       </w:pPr>
       <w:r>
         <w:t>Hybrid personalization increases recommendation accuracy</w:t>
@@ -2127,8 +2412,10 @@
           <w:ilvl w:val="0"/>
           <w:numId w:val="17"/>
         </w:numPr>
-      </w:pPr>
-      <w:r>
+        <w:spacing w:line="240" w:lineRule="auto"/>
+      </w:pPr>
+      <w:r>
+        <w:lastRenderedPageBreak/>
         <w:t>CP-SAT scheduling reduces overdue tasks</w:t>
       </w:r>
     </w:p>
@@ -2138,6 +2425,7 @@
           <w:ilvl w:val="0"/>
           <w:numId w:val="17"/>
         </w:numPr>
+        <w:spacing w:line="240" w:lineRule="auto"/>
       </w:pPr>
       <w:r>
         <w:t>Gamification boosts engagement indicators</w:t>
@@ -2149,6 +2437,7 @@
           <w:ilvl w:val="0"/>
           <w:numId w:val="17"/>
         </w:numPr>
+        <w:spacing w:line="240" w:lineRule="auto"/>
       </w:pPr>
       <w:r>
         <w:t>Explainability increases trust and adherence</w:t>
@@ -2156,6 +2445,7 @@
     </w:p>
     <w:p>
       <w:pPr>
+        <w:spacing w:line="240" w:lineRule="auto"/>
         <w:rPr>
           <w:b/>
           <w:bCs/>
@@ -2170,6 +2460,9 @@
       </w:r>
     </w:p>
     <w:p>
+      <w:pPr>
+        <w:spacing w:line="240" w:lineRule="auto"/>
+      </w:pPr>
       <w:r>
         <w:t>Compared to baselines such as:</w:t>
       </w:r>
@@ -2180,6 +2473,7 @@
           <w:ilvl w:val="0"/>
           <w:numId w:val="18"/>
         </w:numPr>
+        <w:spacing w:line="240" w:lineRule="auto"/>
       </w:pPr>
       <w:r>
         <w:t>popular recommender</w:t>
@@ -2191,6 +2485,7 @@
           <w:ilvl w:val="0"/>
           <w:numId w:val="18"/>
         </w:numPr>
+        <w:spacing w:line="240" w:lineRule="auto"/>
       </w:pPr>
       <w:r>
         <w:t>random recommender</w:t>
@@ -2202,6 +2497,7 @@
           <w:ilvl w:val="0"/>
           <w:numId w:val="18"/>
         </w:numPr>
+        <w:spacing w:line="240" w:lineRule="auto"/>
       </w:pPr>
       <w:r>
         <w:t>heuristic scheduling (EDF)</w:t>
@@ -2213,6 +2509,7 @@
     </w:p>
     <w:p>
       <w:pPr>
+        <w:spacing w:line="240" w:lineRule="auto"/>
         <w:rPr>
           <w:b/>
           <w:bCs/>
@@ -2232,13 +2529,13 @@
           <w:ilvl w:val="0"/>
           <w:numId w:val="19"/>
         </w:numPr>
-      </w:pPr>
-      <w:r>
-        <w:rPr>
-          <w:b/>
-          <w:bCs/>
-        </w:rPr>
-        <w:lastRenderedPageBreak/>
+        <w:spacing w:line="240" w:lineRule="auto"/>
+      </w:pPr>
+      <w:r>
+        <w:rPr>
+          <w:b/>
+          <w:bCs/>
+        </w:rPr>
         <w:t>RQ1:</w:t>
       </w:r>
       <w:r>
@@ -2251,6 +2548,7 @@
           <w:ilvl w:val="0"/>
           <w:numId w:val="19"/>
         </w:numPr>
+        <w:spacing w:line="240" w:lineRule="auto"/>
       </w:pPr>
       <w:r>
         <w:rPr>
@@ -2269,6 +2567,7 @@
           <w:ilvl w:val="0"/>
           <w:numId w:val="19"/>
         </w:numPr>
+        <w:spacing w:line="240" w:lineRule="auto"/>
       </w:pPr>
       <w:r>
         <w:rPr>
@@ -2287,6 +2586,7 @@
           <w:ilvl w:val="0"/>
           <w:numId w:val="19"/>
         </w:numPr>
+        <w:spacing w:line="240" w:lineRule="auto"/>
       </w:pPr>
       <w:r>
         <w:rPr>
@@ -2301,6 +2601,7 @@
     </w:p>
     <w:p>
       <w:pPr>
+        <w:spacing w:line="240" w:lineRule="auto"/>
         <w:rPr>
           <w:b/>
           <w:bCs/>
@@ -2315,6 +2616,9 @@
       </w:r>
     </w:p>
     <w:p>
+      <w:pPr>
+        <w:spacing w:line="240" w:lineRule="auto"/>
+      </w:pPr>
       <w:r>
         <w:t>The integrated approach demonstrates strong potential as an intelligent educational assistant. Combining personalized recommendations with optimized scheduling and motivation mechanisms produces higher learning efficiency and student engagement.</w:t>
       </w:r>
@@ -2326,6 +2630,9 @@
       </w:r>
     </w:p>
     <w:p>
+      <w:pPr>
+        <w:spacing w:line="240" w:lineRule="auto"/>
+      </w:pPr>
       <w:r>
         <w:pict w14:anchorId="1EC8D23D">
           <v:rect id="_x0000_i1031" style="width:0;height:1.5pt" o:hralign="center" o:hrstd="t" o:hr="t" fillcolor="#a0a0a0" stroked="f"/>
@@ -2334,6 +2641,7 @@
     </w:p>
     <w:p>
       <w:pPr>
+        <w:spacing w:line="240" w:lineRule="auto"/>
         <w:rPr>
           <w:b/>
           <w:bCs/>
@@ -2348,6 +2656,9 @@
       </w:r>
     </w:p>
     <w:p>
+      <w:pPr>
+        <w:spacing w:line="240" w:lineRule="auto"/>
+      </w:pPr>
       <w:r>
         <w:t xml:space="preserve">[1] S. Deterding, D. Dixon, R. Khaled, and L. Nacke, “From game design elements to </w:t>
       </w:r>
@@ -2493,6 +2804,7 @@
           <w:i/>
           <w:iCs/>
         </w:rPr>
+        <w:lastRenderedPageBreak/>
         <w:t>Computers &amp; Education</w:t>
       </w:r>
       <w:r>
@@ -2607,9 +2919,6 @@
       </w:r>
       <w:r>
         <w:br/>
-      </w:r>
-      <w:r>
-        <w:lastRenderedPageBreak/>
         <w:t xml:space="preserve">[16] J. Brooke, “SUS: A ‘quick and dirty’ usability scale,” </w:t>
       </w:r>
       <w:r>
@@ -2659,7 +2968,11 @@
         <w:t>, 2013.</w:t>
       </w:r>
     </w:p>
-    <w:p/>
+    <w:p>
+      <w:pPr>
+        <w:spacing w:line="240" w:lineRule="auto"/>
+      </w:pPr>
+    </w:p>
     <w:sectPr>
       <w:pgSz w:w="12240" w:h="15840"/>
       <w:pgMar w:top="1440" w:right="1440" w:bottom="1440" w:left="1440" w:header="720" w:footer="720" w:gutter="0"/>

</xml_diff>